<commit_message>
90% of first draft 2nd draft
changed the structure of the documents folder
</commit_message>
<xml_diff>
--- a/v.2.0/documents/2nd draft of paper.docx
+++ b/v.2.0/documents/2nd draft of paper.docx
@@ -1242,17 +1242,83 @@
       </w:pPr>
       <w:r>
         <w:rPr/>
-        <w:t>Ease of Use</w:t>
+        <w:t>System Architecture</w:t>
+      </w:r>
+    </w:p>
+    <w:p>
+      <w:pPr>
+        <w:pStyle w:val="BodyText"/>
+        <w:rPr/>
+      </w:pPr>
+      <w:r>
+        <w:rPr/>
+        <w:tab/>
+        <w:t>Our system's operation primarily depends on the data acquired by IMU sensors placed on the body, which are then pre-processed to extract features. These features are then fed to a classifier to identify the user's sitting posture, therefore notifying the user.</w:t>
+      </w:r>
+    </w:p>
+    <w:p>
+      <w:pPr>
+        <w:pStyle w:val="BodyText"/>
+        <w:rPr/>
+      </w:pPr>
+      <w:r>
+        <w:rPr/>
+        <w:drawing>
+          <wp:anchor behindDoc="0" distT="0" distB="0" distL="0" distR="0" simplePos="0" locked="0" layoutInCell="0" allowOverlap="1" relativeHeight="2">
+            <wp:simplePos x="0" y="0"/>
+            <wp:positionH relativeFrom="column">
+              <wp:align>center</wp:align>
+            </wp:positionH>
+            <wp:positionV relativeFrom="paragraph">
+              <wp:posOffset>635</wp:posOffset>
+            </wp:positionV>
+            <wp:extent cx="3098800" cy="2122170"/>
+            <wp:effectExtent l="0" t="0" r="0" b="0"/>
+            <wp:wrapSquare wrapText="largest"/>
+            <wp:docPr id="1" name="Image1" descr="" title=""/>
+            <wp:cNvGraphicFramePr>
+              <a:graphicFrameLocks xmlns:a="http://schemas.openxmlformats.org/drawingml/2006/main" noChangeAspect="1"/>
+            </wp:cNvGraphicFramePr>
+            <a:graphic xmlns:a="http://schemas.openxmlformats.org/drawingml/2006/main">
+              <a:graphicData uri="http://schemas.openxmlformats.org/drawingml/2006/picture">
+                <pic:pic xmlns:pic="http://schemas.openxmlformats.org/drawingml/2006/picture">
+                  <pic:nvPicPr>
+                    <pic:cNvPr id="1" name="Image1" descr="" title=""/>
+                    <pic:cNvPicPr>
+                      <a:picLocks noChangeAspect="1" noChangeArrowheads="1"/>
+                    </pic:cNvPicPr>
+                  </pic:nvPicPr>
+                  <pic:blipFill>
+                    <a:blip r:embed="rId2"/>
+                    <a:stretch>
+                      <a:fillRect/>
+                    </a:stretch>
+                  </pic:blipFill>
+                  <pic:spPr bwMode="auto">
+                    <a:xfrm>
+                      <a:off x="0" y="0"/>
+                      <a:ext cx="3098800" cy="2122170"/>
+                    </a:xfrm>
+                    <a:prstGeom prst="rect">
+                      <a:avLst/>
+                    </a:prstGeom>
+                  </pic:spPr>
+                </pic:pic>
+              </a:graphicData>
+            </a:graphic>
+          </wp:anchor>
+        </w:drawing>
       </w:r>
     </w:p>
     <w:p>
       <w:pPr>
         <w:pStyle w:val="Heading2"/>
-        <w:rPr/>
-      </w:pPr>
-      <w:r>
-        <w:rPr/>
-        <w:t>Selecting a Template (Heading 2)</w:t>
+        <w:ind w:hanging="0" w:start="0"/>
+        <w:rPr/>
+      </w:pPr>
+      <w:r>
+        <w:rPr/>
+        <w:t>Design:</w:t>
       </w:r>
     </w:p>
     <w:p>
@@ -1262,47 +1328,219 @@
       </w:pPr>
       <w:r>
         <w:rPr/>
-        <w:t xml:space="preserve">First, confirm that you have the correct template for your paper size. This template has been tailored for output on the </w:t>
-      </w:r>
-      <w:r>
-        <w:rPr>
-          <w:lang w:val="en-US"/>
-        </w:rPr>
-        <w:t>A4</w:t>
-      </w:r>
-      <w:r>
-        <w:rPr/>
-        <w:t xml:space="preserve"> paper size. If you are using </w:t>
-      </w:r>
-      <w:r>
-        <w:rPr>
-          <w:lang w:val="en-US"/>
-        </w:rPr>
-        <w:t>US letter</w:t>
-      </w:r>
-      <w:r>
-        <w:rPr/>
-        <w:t xml:space="preserve">-sized paper, please close this file and download the </w:t>
-      </w:r>
-      <w:r>
-        <w:rPr>
-          <w:lang w:val="en-US"/>
-        </w:rPr>
-        <w:t xml:space="preserve">Microsoft Word, Letter </w:t>
-      </w:r>
-      <w:r>
-        <w:rPr/>
-        <w:t>file.</w:t>
+        <w:tab/>
+        <w:t>Our system is designed to extract movement/ orientation related data in sitting posture from 3 different locations. These locations are:</w:t>
+      </w:r>
+    </w:p>
+    <w:p>
+      <w:pPr>
+        <w:pStyle w:val="Bulletlist"/>
+        <w:numPr>
+          <w:ilvl w:val="0"/>
+          <w:numId w:val="2"/>
+        </w:numPr>
+        <w:rPr/>
+      </w:pPr>
+      <w:r>
+        <w:rPr/>
+        <w:t>The Acromion Process</w:t>
+      </w:r>
+    </w:p>
+    <w:p>
+      <w:pPr>
+        <w:pStyle w:val="Bulletlist"/>
+        <w:numPr>
+          <w:ilvl w:val="0"/>
+          <w:numId w:val="2"/>
+        </w:numPr>
+        <w:rPr/>
+      </w:pPr>
+      <w:r>
+        <w:rPr/>
+        <w:t xml:space="preserve">The </w:t>
+      </w:r>
+      <w:r>
+        <w:rPr/>
+        <w:t>T</w:t>
+      </w:r>
+      <w:r>
+        <w:rPr/>
+        <w:t>5 vertebrae</w:t>
+      </w:r>
+    </w:p>
+    <w:p>
+      <w:pPr>
+        <w:pStyle w:val="Bulletlist"/>
+        <w:numPr>
+          <w:ilvl w:val="0"/>
+          <w:numId w:val="2"/>
+        </w:numPr>
+        <w:rPr/>
+      </w:pPr>
+      <w:r>
+        <w:rPr/>
+        <w:t xml:space="preserve">The </w:t>
+      </w:r>
+      <w:r>
+        <w:rPr/>
+        <w:t>Sternum {SAII}</w:t>
+      </w:r>
+    </w:p>
+    <w:p>
+      <w:pPr>
+        <w:pStyle w:val="BodyText"/>
+        <w:rPr/>
+      </w:pPr>
+      <w:r>
+        <w:rPr/>
+        <w:t>The Acromion process and t5 vertebrae has been chosen since it provided remarkable accuracy in existing posture monitoring systems that use IMU sensors[ref]. This is understandable due to the significant deviation in its location and orientation during postural changes. The thoracic junction is used as location to counter the system's bias towards the posterior of the body with the T5 vertebrae. This location proved to be the best location to extract data from the anterior of the body.</w:t>
+      </w:r>
+    </w:p>
+    <w:p>
+      <w:pPr>
+        <w:pStyle w:val="BodyText"/>
+        <w:rPr/>
+      </w:pPr>
+      <w:r>
+        <w:rPr/>
+        <w:t>The placement of these sensors were achieved using a Neoprene Velcro shoulder strap described in fig 1. This adjustable shoulder strap's surface are covered all the 3 mentioned areas and was as a result used to embed the sensors within. Care was taken to not let the shoulder strap's influence affect the user's normal posture. The acromion and t5 sensors were fixed whereas the chest sensor was adjustable to relocate the sensor to correct position for different individuals with different widths. The sensors used for this purpose is MPU-6050 which is capable of acquiring 6 dof , viz, acceleration and rotational speed in all 3 axes. These data were capable of transmitting through I2c medium for fast multi-device communication aiding our purpose. Also is low power.</w:t>
+      </w:r>
+    </w:p>
+    <w:p>
+      <w:pPr>
+        <w:pStyle w:val="BodyText"/>
+        <w:rPr/>
+      </w:pPr>
+      <w:r>
+        <w:rPr/>
+        <w:drawing>
+          <wp:anchor behindDoc="0" distT="0" distB="0" distL="0" distR="0" simplePos="0" locked="0" layoutInCell="0" allowOverlap="1" relativeHeight="4">
+            <wp:simplePos x="0" y="0"/>
+            <wp:positionH relativeFrom="column">
+              <wp:posOffset>1739900</wp:posOffset>
+            </wp:positionH>
+            <wp:positionV relativeFrom="paragraph">
+              <wp:posOffset>810260</wp:posOffset>
+            </wp:positionV>
+            <wp:extent cx="1293495" cy="1470025"/>
+            <wp:effectExtent l="0" t="0" r="0" b="0"/>
+            <wp:wrapSquare wrapText="largest"/>
+            <wp:docPr id="2" name="Image4" descr="" title=""/>
+            <wp:cNvGraphicFramePr>
+              <a:graphicFrameLocks xmlns:a="http://schemas.openxmlformats.org/drawingml/2006/main" noChangeAspect="1"/>
+            </wp:cNvGraphicFramePr>
+            <a:graphic xmlns:a="http://schemas.openxmlformats.org/drawingml/2006/main">
+              <a:graphicData uri="http://schemas.openxmlformats.org/drawingml/2006/picture">
+                <pic:pic xmlns:pic="http://schemas.openxmlformats.org/drawingml/2006/picture">
+                  <pic:nvPicPr>
+                    <pic:cNvPr id="2" name="Image4" descr="" title=""/>
+                    <pic:cNvPicPr>
+                      <a:picLocks noChangeAspect="1" noChangeArrowheads="1"/>
+                    </pic:cNvPicPr>
+                  </pic:nvPicPr>
+                  <pic:blipFill>
+                    <a:blip r:embed="rId3"/>
+                    <a:stretch>
+                      <a:fillRect/>
+                    </a:stretch>
+                  </pic:blipFill>
+                  <pic:spPr bwMode="auto">
+                    <a:xfrm>
+                      <a:off x="0" y="0"/>
+                      <a:ext cx="1293495" cy="1470025"/>
+                    </a:xfrm>
+                    <a:prstGeom prst="rect">
+                      <a:avLst/>
+                    </a:prstGeom>
+                  </pic:spPr>
+                </pic:pic>
+              </a:graphicData>
+            </a:graphic>
+          </wp:anchor>
+        </w:drawing>
+        <w:t>The processing unit was to be located within the vicinity</w:t>
+      </w:r>
+      <w:r>
+        <w:drawing>
+          <wp:anchor behindDoc="0" distT="0" distB="0" distL="0" distR="0" simplePos="0" locked="0" layoutInCell="0" allowOverlap="1" relativeHeight="3">
+            <wp:simplePos x="0" y="0"/>
+            <wp:positionH relativeFrom="column">
+              <wp:posOffset>215265</wp:posOffset>
+            </wp:positionH>
+            <wp:positionV relativeFrom="paragraph">
+              <wp:posOffset>747395</wp:posOffset>
+            </wp:positionV>
+            <wp:extent cx="1362075" cy="1471930"/>
+            <wp:effectExtent l="0" t="0" r="0" b="0"/>
+            <wp:wrapSquare wrapText="largest"/>
+            <wp:docPr id="3" name="Image3" descr="" title=""/>
+            <wp:cNvGraphicFramePr>
+              <a:graphicFrameLocks xmlns:a="http://schemas.openxmlformats.org/drawingml/2006/main" noChangeAspect="1"/>
+            </wp:cNvGraphicFramePr>
+            <a:graphic xmlns:a="http://schemas.openxmlformats.org/drawingml/2006/main">
+              <a:graphicData uri="http://schemas.openxmlformats.org/drawingml/2006/picture">
+                <pic:pic xmlns:pic="http://schemas.openxmlformats.org/drawingml/2006/picture">
+                  <pic:nvPicPr>
+                    <pic:cNvPr id="3" name="Image3" descr="" title=""/>
+                    <pic:cNvPicPr>
+                      <a:picLocks noChangeAspect="1" noChangeArrowheads="1"/>
+                    </pic:cNvPicPr>
+                  </pic:nvPicPr>
+                  <pic:blipFill>
+                    <a:blip r:embed="rId4"/>
+                    <a:stretch>
+                      <a:fillRect/>
+                    </a:stretch>
+                  </pic:blipFill>
+                  <pic:spPr bwMode="auto">
+                    <a:xfrm>
+                      <a:off x="0" y="0"/>
+                      <a:ext cx="1362075" cy="1471930"/>
+                    </a:xfrm>
+                    <a:prstGeom prst="rect">
+                      <a:avLst/>
+                    </a:prstGeom>
+                  </pic:spPr>
+                </pic:pic>
+              </a:graphicData>
+            </a:graphic>
+          </wp:anchor>
+        </w:drawing>
+      </w:r>
+      <w:r>
+        <w:rPr/>
+        <w:t xml:space="preserve"> of the sensors therefore it was embedded within the strap near the acromion process since it held enough space to hold the mpu. The processing unit was connected to the sensors using a series of wires designed to align with the strap's structure. There are some limitations to its placement, with reports of discomfort arising from its inflexible structure. The objective of our system is to improve the processing and classification, therefore the processing unit's size had been reduced as much as possible, but ideally needs to be flat and flexible with zero protruding height. The processing unit chosen is RP Pico for its small size and greater memory in 20kb sram. It also has in built libraries for future prospectes of embedded ML algorithms.  Also is low power.</w:t>
+      </w:r>
+    </w:p>
+    <w:p>
+      <w:pPr>
+        <w:pStyle w:val="BodyText"/>
+        <w:rPr/>
+      </w:pPr>
+      <w:r>
+        <w:rPr/>
+        <w:t>A BLE module was also used to transfer the relevant data to the Classifier present in the PC. A HC-05 was used explicitly for its accessibility to high speeds and low power operation.</w:t>
+      </w:r>
+    </w:p>
+    <w:p>
+      <w:pPr>
+        <w:pStyle w:val="BodyText"/>
+        <w:rPr/>
+      </w:pPr>
+      <w:r>
+        <w:rPr/>
+        <w:t>The Classifier was present in the PC of the user, running in the background. It classified based on the data from the BLE module and presented relevant info to the user when needed. The classifier chosen for this purpose was KNN. This classifier was selected for after its better performance from a set of experiments run detailed in the following sections. The classifier took a mean time of 1.5s for inference.{saii}</w:t>
       </w:r>
     </w:p>
     <w:p>
       <w:pPr>
         <w:pStyle w:val="Heading2"/>
-        <w:rPr/>
-      </w:pPr>
-      <w:r>
-        <w:rPr/>
-        <w:t>Maintaining the Integrity of the Specifications</w:t>
+        <w:ind w:hanging="0" w:start="0"/>
+        <w:rPr/>
+      </w:pPr>
+      <w:r>
+        <w:rPr/>
+        <w:t>Operation</w:t>
       </w:r>
     </w:p>
     <w:p>
@@ -1312,36 +1550,366 @@
       </w:pPr>
       <w:r>
         <w:rPr/>
-        <w:t>The template is used to format your paper and style the text. All margins, column widths, line spaces, and text fonts are prescribed; please do not alter them. You may note peculiarities. For example, the head margin in this template measures proportionately more than is customary. This measurement and others are deliberate, using specifications that anticipate your paper as one part of the entire proceedings, and not as an independent document. Please do not revise any of the current designations.</w:t>
+        <w:t>Once the shoulder strap embedded with the sensors and the processing unit is worn by the user, the user is expected to perform a calibration routine. This calibration routine is done to eliminate the Zero-Error that arises from the gyroscopic measurements from each user. During this 10-sec routine, the user is expected to sit in a static neutral posture depicted in fig.1. The zero-error bias is calculated by averaging the static gyroscopic signal.</w:t>
+      </w:r>
+    </w:p>
+    <w:p>
+      <w:pPr>
+        <w:pStyle w:val="BodyText"/>
+        <w:rPr/>
+      </w:pPr>
+      <w:r>
+        <w:rPr/>
+        <w:t>Eac</w:t>
+      </w:r>
+      <w:r>
+        <w:drawing>
+          <wp:anchor behindDoc="0" distT="0" distB="0" distL="0" distR="0" simplePos="0" locked="0" layoutInCell="0" allowOverlap="1" relativeHeight="8">
+            <wp:simplePos x="0" y="0"/>
+            <wp:positionH relativeFrom="column">
+              <wp:posOffset>222250</wp:posOffset>
+            </wp:positionH>
+            <wp:positionV relativeFrom="paragraph">
+              <wp:posOffset>-69215</wp:posOffset>
+            </wp:positionV>
+            <wp:extent cx="2608580" cy="746760"/>
+            <wp:effectExtent l="0" t="0" r="0" b="0"/>
+            <wp:wrapSquare wrapText="largest"/>
+            <wp:docPr id="4" name="Image8" descr="" title=""/>
+            <wp:cNvGraphicFramePr>
+              <a:graphicFrameLocks xmlns:a="http://schemas.openxmlformats.org/drawingml/2006/main" noChangeAspect="1"/>
+            </wp:cNvGraphicFramePr>
+            <a:graphic xmlns:a="http://schemas.openxmlformats.org/drawingml/2006/main">
+              <a:graphicData uri="http://schemas.openxmlformats.org/drawingml/2006/picture">
+                <pic:pic xmlns:pic="http://schemas.openxmlformats.org/drawingml/2006/picture">
+                  <pic:nvPicPr>
+                    <pic:cNvPr id="4" name="Image8" descr="" title=""/>
+                    <pic:cNvPicPr>
+                      <a:picLocks noChangeAspect="1" noChangeArrowheads="1"/>
+                    </pic:cNvPicPr>
+                  </pic:nvPicPr>
+                  <pic:blipFill>
+                    <a:blip r:embed="rId5"/>
+                    <a:stretch>
+                      <a:fillRect/>
+                    </a:stretch>
+                  </pic:blipFill>
+                  <pic:spPr bwMode="auto">
+                    <a:xfrm>
+                      <a:off x="0" y="0"/>
+                      <a:ext cx="2608580" cy="746760"/>
+                    </a:xfrm>
+                    <a:prstGeom prst="rect">
+                      <a:avLst/>
+                    </a:prstGeom>
+                  </pic:spPr>
+                </pic:pic>
+              </a:graphicData>
+            </a:graphic>
+          </wp:anchor>
+        </w:drawing>
+      </w:r>
+      <w:r>
+        <w:rPr/>
+        <w:t xml:space="preserve">h sensors output a 6 dof measurement viz,  acceleration and rotational speed in all 3 axes. Each sensor is sampled at 45Hz given the processing limits of the Pico. While the acceleration signal is not pre-processed, the gyroscopic signals are altered by subtracting from it the zero-error bias value calculated from the calibration routine. This error allows gyroscope to output true zero values. The processing unit then acquires these signals and processes to extract new information known as tilt. The tilt is calculated in two ways: one using complementary filter and the other using only acceleration signals. </w:t>
+      </w:r>
+    </w:p>
+    <w:p>
+      <w:pPr>
+        <w:pStyle w:val="BodyText"/>
+        <w:ind w:hanging="0"/>
+        <w:rPr/>
+      </w:pPr>
+      <w:r>
+        <w:rPr/>
+        <w:t xml:space="preserve">    </w:t>
+      </w:r>
+      <w:r>
+        <w:rPr/>
+        <w:t>The complementary filter considers both acceleration and gyroscopic observations to calculate the tilt given the formula depicted below.The complementary filter effectively combines the low-frequency stability of the accelerometer (which measures tilt based on gravity but is susceptible to noise from linear movements) with the high-frequency responsiveness of the gyroscope (which tracks rotation but drifts over time). This fusion helps to maintain a more reliable and stable estimate of tilt angles, reducing noise and drift.  It applies a weighted combination of the accelerometer and gyroscope data. The optimal weight chosen for this is 0.95. The formula is further advanced to wrap around +180 to -180 degrees the signal to better compensate the drift accumulated by gyroscopic readings. Despite complementary filter's advantage over the acceleration based tilt, due to th</w:t>
+      </w:r>
+      <w:r>
+        <w:rPr/>
+        <w:t xml:space="preserve">e </w:t>
+      </w:r>
+      <w:r>
+        <w:rPr/>
+        <w:t>static nature of sitting postures, both of their significance is taken into account</w:t>
+      </w:r>
+    </w:p>
+    <w:p>
+      <w:pPr>
+        <w:pStyle w:val="BodyText"/>
+        <w:ind w:hanging="0"/>
+        <w:rPr/>
+      </w:pPr>
+      <w:r>
+        <w:rPr/>
+        <w:drawing>
+          <wp:anchor behindDoc="0" distT="0" distB="0" distL="0" distR="0" simplePos="0" locked="0" layoutInCell="0" allowOverlap="1" relativeHeight="11">
+            <wp:simplePos x="0" y="0"/>
+            <wp:positionH relativeFrom="column">
+              <wp:align>center</wp:align>
+            </wp:positionH>
+            <wp:positionV relativeFrom="paragraph">
+              <wp:posOffset>635</wp:posOffset>
+            </wp:positionV>
+            <wp:extent cx="3098800" cy="133985"/>
+            <wp:effectExtent l="0" t="0" r="0" b="0"/>
+            <wp:wrapSquare wrapText="largest"/>
+            <wp:docPr id="5" name="Image12" descr="" title=""/>
+            <wp:cNvGraphicFramePr>
+              <a:graphicFrameLocks xmlns:a="http://schemas.openxmlformats.org/drawingml/2006/main" noChangeAspect="1"/>
+            </wp:cNvGraphicFramePr>
+            <a:graphic xmlns:a="http://schemas.openxmlformats.org/drawingml/2006/main">
+              <a:graphicData uri="http://schemas.openxmlformats.org/drawingml/2006/picture">
+                <pic:pic xmlns:pic="http://schemas.openxmlformats.org/drawingml/2006/picture">
+                  <pic:nvPicPr>
+                    <pic:cNvPr id="5" name="Image12" descr="" title=""/>
+                    <pic:cNvPicPr>
+                      <a:picLocks noChangeAspect="1" noChangeArrowheads="1"/>
+                    </pic:cNvPicPr>
+                  </pic:nvPicPr>
+                  <pic:blipFill>
+                    <a:blip r:embed="rId6"/>
+                    <a:stretch>
+                      <a:fillRect/>
+                    </a:stretch>
+                  </pic:blipFill>
+                  <pic:spPr bwMode="auto">
+                    <a:xfrm>
+                      <a:off x="0" y="0"/>
+                      <a:ext cx="3098800" cy="133985"/>
+                    </a:xfrm>
+                    <a:prstGeom prst="rect">
+                      <a:avLst/>
+                    </a:prstGeom>
+                  </pic:spPr>
+                </pic:pic>
+              </a:graphicData>
+            </a:graphic>
+          </wp:anchor>
+        </w:drawing>
+      </w:r>
+    </w:p>
+    <w:p>
+      <w:pPr>
+        <w:pStyle w:val="BodyText"/>
+        <w:rPr/>
+      </w:pPr>
+      <w:r>
+        <w:rPr/>
+        <w:drawing>
+          <wp:anchor behindDoc="0" distT="0" distB="0" distL="0" distR="0" simplePos="0" locked="0" layoutInCell="0" allowOverlap="1" relativeHeight="12">
+            <wp:simplePos x="0" y="0"/>
+            <wp:positionH relativeFrom="column">
+              <wp:posOffset>-270510</wp:posOffset>
+            </wp:positionH>
+            <wp:positionV relativeFrom="paragraph">
+              <wp:posOffset>61595</wp:posOffset>
+            </wp:positionV>
+            <wp:extent cx="6703060" cy="9026525"/>
+            <wp:effectExtent l="0" t="0" r="0" b="0"/>
+            <wp:wrapSquare wrapText="largest"/>
+            <wp:docPr id="6" name="Image13" descr="" title=""/>
+            <wp:cNvGraphicFramePr>
+              <a:graphicFrameLocks xmlns:a="http://schemas.openxmlformats.org/drawingml/2006/main" noChangeAspect="1"/>
+            </wp:cNvGraphicFramePr>
+            <a:graphic xmlns:a="http://schemas.openxmlformats.org/drawingml/2006/main">
+              <a:graphicData uri="http://schemas.openxmlformats.org/drawingml/2006/picture">
+                <pic:pic xmlns:pic="http://schemas.openxmlformats.org/drawingml/2006/picture">
+                  <pic:nvPicPr>
+                    <pic:cNvPr id="6" name="Image13" descr="" title=""/>
+                    <pic:cNvPicPr>
+                      <a:picLocks noChangeAspect="1" noChangeArrowheads="1"/>
+                    </pic:cNvPicPr>
+                  </pic:nvPicPr>
+                  <pic:blipFill>
+                    <a:blip r:embed="rId7"/>
+                    <a:stretch>
+                      <a:fillRect/>
+                    </a:stretch>
+                  </pic:blipFill>
+                  <pic:spPr bwMode="auto">
+                    <a:xfrm>
+                      <a:off x="0" y="0"/>
+                      <a:ext cx="6703060" cy="9026525"/>
+                    </a:xfrm>
+                    <a:prstGeom prst="rect">
+                      <a:avLst/>
+                    </a:prstGeom>
+                  </pic:spPr>
+                </pic:pic>
+              </a:graphicData>
+            </a:graphic>
+          </wp:anchor>
+        </w:drawing>
+      </w:r>
+    </w:p>
+    <w:p>
+      <w:pPr>
+        <w:pStyle w:val="BodyText"/>
+        <w:rPr/>
+      </w:pPr>
+      <w:r>
+        <w:rPr/>
+      </w:r>
+    </w:p>
+    <w:p>
+      <w:pPr>
+        <w:pStyle w:val="BodyText"/>
+        <w:rPr/>
+      </w:pPr>
+      <w:r>
+        <w:rPr/>
+        <w:drawing>
+          <wp:anchor behindDoc="0" distT="0" distB="0" distL="0" distR="0" simplePos="0" locked="0" layoutInCell="0" allowOverlap="1" relativeHeight="13">
+            <wp:simplePos x="0" y="0"/>
+            <wp:positionH relativeFrom="column">
+              <wp:align>center</wp:align>
+            </wp:positionH>
+            <wp:positionV relativeFrom="paragraph">
+              <wp:posOffset>635</wp:posOffset>
+            </wp:positionV>
+            <wp:extent cx="7296150" cy="5356860"/>
+            <wp:effectExtent l="0" t="0" r="0" b="0"/>
+            <wp:wrapSquare wrapText="largest"/>
+            <wp:docPr id="7" name="Image14" descr="" title=""/>
+            <wp:cNvGraphicFramePr>
+              <a:graphicFrameLocks xmlns:a="http://schemas.openxmlformats.org/drawingml/2006/main" noChangeAspect="1"/>
+            </wp:cNvGraphicFramePr>
+            <a:graphic xmlns:a="http://schemas.openxmlformats.org/drawingml/2006/main">
+              <a:graphicData uri="http://schemas.openxmlformats.org/drawingml/2006/picture">
+                <pic:pic xmlns:pic="http://schemas.openxmlformats.org/drawingml/2006/picture">
+                  <pic:nvPicPr>
+                    <pic:cNvPr id="7" name="Image14" descr="" title=""/>
+                    <pic:cNvPicPr>
+                      <a:picLocks noChangeAspect="1" noChangeArrowheads="1"/>
+                    </pic:cNvPicPr>
+                  </pic:nvPicPr>
+                  <pic:blipFill>
+                    <a:blip r:embed="rId8"/>
+                    <a:stretch>
+                      <a:fillRect/>
+                    </a:stretch>
+                  </pic:blipFill>
+                  <pic:spPr bwMode="auto">
+                    <a:xfrm>
+                      <a:off x="0" y="0"/>
+                      <a:ext cx="7296150" cy="5356860"/>
+                    </a:xfrm>
+                    <a:prstGeom prst="rect">
+                      <a:avLst/>
+                    </a:prstGeom>
+                  </pic:spPr>
+                </pic:pic>
+              </a:graphicData>
+            </a:graphic>
+          </wp:anchor>
+        </w:drawing>
+        <w:t>From all the features extracted the meaningful ones are sent to the classifier via the BLE module using a UART module to communicate with the processor. The classifier is</w:t>
+      </w:r>
+      <w:r>
+        <w:drawing>
+          <wp:anchor behindDoc="0" distT="0" distB="0" distL="0" distR="0" simplePos="0" locked="0" layoutInCell="0" allowOverlap="1" relativeHeight="14">
+            <wp:simplePos x="0" y="0"/>
+            <wp:positionH relativeFrom="column">
+              <wp:posOffset>-231140</wp:posOffset>
+            </wp:positionH>
+            <wp:positionV relativeFrom="paragraph">
+              <wp:posOffset>5079365</wp:posOffset>
+            </wp:positionV>
+            <wp:extent cx="6960235" cy="4133850"/>
+            <wp:effectExtent l="0" t="0" r="0" b="0"/>
+            <wp:wrapSquare wrapText="largest"/>
+            <wp:docPr id="8" name="Image15" descr="" title=""/>
+            <wp:cNvGraphicFramePr>
+              <a:graphicFrameLocks xmlns:a="http://schemas.openxmlformats.org/drawingml/2006/main" noChangeAspect="1"/>
+            </wp:cNvGraphicFramePr>
+            <a:graphic xmlns:a="http://schemas.openxmlformats.org/drawingml/2006/main">
+              <a:graphicData uri="http://schemas.openxmlformats.org/drawingml/2006/picture">
+                <pic:pic xmlns:pic="http://schemas.openxmlformats.org/drawingml/2006/picture">
+                  <pic:nvPicPr>
+                    <pic:cNvPr id="8" name="Image15" descr="" title=""/>
+                    <pic:cNvPicPr>
+                      <a:picLocks noChangeAspect="1" noChangeArrowheads="1"/>
+                    </pic:cNvPicPr>
+                  </pic:nvPicPr>
+                  <pic:blipFill>
+                    <a:blip r:embed="rId9"/>
+                    <a:stretch>
+                      <a:fillRect/>
+                    </a:stretch>
+                  </pic:blipFill>
+                  <pic:spPr bwMode="auto">
+                    <a:xfrm>
+                      <a:off x="0" y="0"/>
+                      <a:ext cx="6960235" cy="4133850"/>
+                    </a:xfrm>
+                    <a:prstGeom prst="rect">
+                      <a:avLst/>
+                    </a:prstGeom>
+                  </pic:spPr>
+                </pic:pic>
+              </a:graphicData>
+            </a:graphic>
+          </wp:anchor>
+        </w:drawing>
+      </w:r>
+      <w:r>
+        <w:rPr/>
+        <w:t xml:space="preserve"> then used to identify the correct posture of the user. This posture is displayed to the user via an application.{saii}</w:t>
+      </w:r>
+    </w:p>
+    <w:p>
+      <w:pPr>
+        <w:pStyle w:val="BodyText"/>
+        <w:rPr/>
+      </w:pPr>
+      <w:r>
+        <w:rPr/>
+      </w:r>
+    </w:p>
+    <w:p>
+      <w:pPr>
+        <w:pStyle w:val="BodyText"/>
+        <w:ind w:hanging="0"/>
+        <w:rPr/>
+      </w:pPr>
+      <w:r>
+        <w:rPr/>
       </w:r>
     </w:p>
     <w:p>
       <w:pPr>
         <w:pStyle w:val="Heading1"/>
-        <w:ind w:hanging="0"/>
-        <w:rPr/>
-      </w:pPr>
-      <w:r>
-        <w:rPr/>
-        <w:t>Prepare Your Paper Before Styling</w:t>
+        <w:ind w:start="0"/>
+        <w:rPr/>
+      </w:pPr>
+      <w:r>
+        <w:rPr/>
+        <w:t>Feature Selection and Training{saii}</w:t>
       </w:r>
     </w:p>
     <w:p>
       <w:pPr>
         <w:pStyle w:val="BodyText"/>
-        <w:rPr>
-          <w:lang w:val="en-US"/>
-        </w:rPr>
-      </w:pPr>
-      <w:r>
-        <w:rPr/>
-        <w:t xml:space="preserve">Before you begin to format your paper, first write and save the content as a separate text file. </w:t>
-      </w:r>
-      <w:r>
-        <w:rPr>
-          <w:lang w:val="en-US"/>
-        </w:rPr>
-        <w:t>Complete all content and organizational editing before formatting. Please note sections A-D below for more information on proofreading, spelling and grammar.</w:t>
+        <w:rPr/>
+      </w:pPr>
+      <w:r>
+        <w:rPr/>
+        <w:t>For the purpose of analyzing the data and training the ML algorithms with respect to it, appropriate data needs to be acquired. The following section highlights how that data was acquired.</w:t>
+      </w:r>
+    </w:p>
+    <w:p>
+      <w:pPr>
+        <w:pStyle w:val="Heading2"/>
+        <w:ind w:hanging="0" w:start="0"/>
+        <w:rPr/>
+      </w:pPr>
+      <w:r>
+        <w:rPr/>
+        <w:t>Data set Acquisition:{saii}</w:t>
       </w:r>
     </w:p>
     <w:p>
@@ -1351,17 +1919,510 @@
       </w:pPr>
       <w:r>
         <w:rPr/>
-        <w:t>Keep your text and graphic files separate until after the text has been formatted and styled. Do not use hard tabs, and limit use of hard returns to only one return at the end of a paragraph. Do not add any kind of pagination anywhere in the paper. Do not number text heads-the template will do that for you.</w:t>
+        <w:t>The data was acquired from 12 healthy individuals with a mean age, height and weight of x, y, z. Their respective data is given below in the table 1.</w:t>
+      </w:r>
+    </w:p>
+    <w:p>
+      <w:pPr>
+        <w:pStyle w:val="BodyText"/>
+        <w:rPr/>
+      </w:pPr>
+      <w:r>
+        <w:rPr/>
+        <w:t>The data acquisition routine began with the user being requested to undergo the calibration routine outlined in the above section. The user was then asked to relax and begin with the first posture being neutral. Each user was seated in a stool with no back support. The user was requested to stay in a specific posture for 10-15 seconds each. The user was asked to best represent the postures depicted in fig.4. The order of each posture being taken is:</w:t>
+      </w:r>
+    </w:p>
+    <w:p>
+      <w:pPr>
+        <w:pStyle w:val="BodyText"/>
+        <w:rPr/>
+      </w:pPr>
+      <w:r>
+        <w:rPr/>
+        <w:drawing>
+          <wp:anchor behindDoc="0" distT="0" distB="0" distL="0" distR="0" simplePos="0" locked="0" layoutInCell="0" allowOverlap="1" relativeHeight="9">
+            <wp:simplePos x="0" y="0"/>
+            <wp:positionH relativeFrom="column">
+              <wp:posOffset>101600</wp:posOffset>
+            </wp:positionH>
+            <wp:positionV relativeFrom="paragraph">
+              <wp:posOffset>635</wp:posOffset>
+            </wp:positionV>
+            <wp:extent cx="1456690" cy="1831340"/>
+            <wp:effectExtent l="0" t="0" r="0" b="0"/>
+            <wp:wrapSquare wrapText="largest"/>
+            <wp:docPr id="9" name="Image9" descr="" title=""/>
+            <wp:cNvGraphicFramePr>
+              <a:graphicFrameLocks xmlns:a="http://schemas.openxmlformats.org/drawingml/2006/main" noChangeAspect="1"/>
+            </wp:cNvGraphicFramePr>
+            <a:graphic xmlns:a="http://schemas.openxmlformats.org/drawingml/2006/main">
+              <a:graphicData uri="http://schemas.openxmlformats.org/drawingml/2006/picture">
+                <pic:pic xmlns:pic="http://schemas.openxmlformats.org/drawingml/2006/picture">
+                  <pic:nvPicPr>
+                    <pic:cNvPr id="9" name="Image9" descr="" title=""/>
+                    <pic:cNvPicPr>
+                      <a:picLocks noChangeAspect="1" noChangeArrowheads="1"/>
+                    </pic:cNvPicPr>
+                  </pic:nvPicPr>
+                  <pic:blipFill>
+                    <a:blip r:embed="rId10"/>
+                    <a:stretch>
+                      <a:fillRect/>
+                    </a:stretch>
+                  </pic:blipFill>
+                  <pic:spPr bwMode="auto">
+                    <a:xfrm>
+                      <a:off x="0" y="0"/>
+                      <a:ext cx="1456690" cy="1831340"/>
+                    </a:xfrm>
+                    <a:prstGeom prst="rect">
+                      <a:avLst/>
+                    </a:prstGeom>
+                  </pic:spPr>
+                </pic:pic>
+              </a:graphicData>
+            </a:graphic>
+          </wp:anchor>
+        </w:drawing>
+        <w:drawing>
+          <wp:anchor behindDoc="0" distT="0" distB="0" distL="0" distR="0" simplePos="0" locked="0" layoutInCell="0" allowOverlap="1" relativeHeight="10">
+            <wp:simplePos x="0" y="0"/>
+            <wp:positionH relativeFrom="column">
+              <wp:posOffset>1610995</wp:posOffset>
+            </wp:positionH>
+            <wp:positionV relativeFrom="paragraph">
+              <wp:posOffset>-10795</wp:posOffset>
+            </wp:positionV>
+            <wp:extent cx="1414780" cy="1842135"/>
+            <wp:effectExtent l="0" t="0" r="0" b="0"/>
+            <wp:wrapSquare wrapText="largest"/>
+            <wp:docPr id="10" name="Image11" descr="" title=""/>
+            <wp:cNvGraphicFramePr>
+              <a:graphicFrameLocks xmlns:a="http://schemas.openxmlformats.org/drawingml/2006/main" noChangeAspect="1"/>
+            </wp:cNvGraphicFramePr>
+            <a:graphic xmlns:a="http://schemas.openxmlformats.org/drawingml/2006/main">
+              <a:graphicData uri="http://schemas.openxmlformats.org/drawingml/2006/picture">
+                <pic:pic xmlns:pic="http://schemas.openxmlformats.org/drawingml/2006/picture">
+                  <pic:nvPicPr>
+                    <pic:cNvPr id="10" name="Image11" descr="" title=""/>
+                    <pic:cNvPicPr>
+                      <a:picLocks noChangeAspect="1" noChangeArrowheads="1"/>
+                    </pic:cNvPicPr>
+                  </pic:nvPicPr>
+                  <pic:blipFill>
+                    <a:blip r:embed="rId11"/>
+                    <a:stretch>
+                      <a:fillRect/>
+                    </a:stretch>
+                  </pic:blipFill>
+                  <pic:spPr bwMode="auto">
+                    <a:xfrm>
+                      <a:off x="0" y="0"/>
+                      <a:ext cx="1414780" cy="1842135"/>
+                    </a:xfrm>
+                    <a:prstGeom prst="rect">
+                      <a:avLst/>
+                    </a:prstGeom>
+                  </pic:spPr>
+                </pic:pic>
+              </a:graphicData>
+            </a:graphic>
+          </wp:anchor>
+        </w:drawing>
+      </w:r>
+    </w:p>
+    <w:p>
+      <w:pPr>
+        <w:pStyle w:val="Bulletlist"/>
+        <w:numPr>
+          <w:ilvl w:val="0"/>
+          <w:numId w:val="2"/>
+        </w:numPr>
+        <w:rPr/>
+      </w:pPr>
+      <w:r>
+        <w:rPr/>
+        <w:t>Neutral</w:t>
+      </w:r>
+    </w:p>
+    <w:p>
+      <w:pPr>
+        <w:pStyle w:val="Bulletlist"/>
+        <w:numPr>
+          <w:ilvl w:val="0"/>
+          <w:numId w:val="2"/>
+        </w:numPr>
+        <w:rPr/>
+      </w:pPr>
+      <w:r>
+        <w:rPr/>
+        <w:t>Slouch Mild</w:t>
+      </w:r>
+    </w:p>
+    <w:p>
+      <w:pPr>
+        <w:pStyle w:val="Bulletlist"/>
+        <w:numPr>
+          <w:ilvl w:val="0"/>
+          <w:numId w:val="2"/>
+        </w:numPr>
+        <w:rPr/>
+      </w:pPr>
+      <w:r>
+        <w:rPr/>
+        <w:t>Sl</w:t>
+      </w:r>
+      <w:r>
+        <w:rPr/>
+        <w:t>ouch mod</w:t>
+      </w:r>
+    </w:p>
+    <w:p>
+      <w:pPr>
+        <w:pStyle w:val="Bulletlist"/>
+        <w:numPr>
+          <w:ilvl w:val="0"/>
+          <w:numId w:val="2"/>
+        </w:numPr>
+        <w:rPr/>
+      </w:pPr>
+      <w:r>
+        <w:rPr/>
+        <w:t>S</w:t>
+      </w:r>
+      <w:r>
+        <w:rPr/>
+        <w:t>louch ext</w:t>
+      </w:r>
+    </w:p>
+    <w:p>
+      <w:pPr>
+        <w:pStyle w:val="Bulletlist"/>
+        <w:numPr>
+          <w:ilvl w:val="0"/>
+          <w:numId w:val="2"/>
+        </w:numPr>
+        <w:rPr/>
+      </w:pPr>
+      <w:r>
+        <w:rPr/>
+        <w:t>H</w:t>
+      </w:r>
+      <w:r>
+        <w:rPr/>
+        <w:t>unch Mild</w:t>
+      </w:r>
+    </w:p>
+    <w:p>
+      <w:pPr>
+        <w:pStyle w:val="Bulletlist"/>
+        <w:numPr>
+          <w:ilvl w:val="0"/>
+          <w:numId w:val="2"/>
+        </w:numPr>
+        <w:rPr/>
+      </w:pPr>
+      <w:r>
+        <w:rPr/>
+        <w:t>H</w:t>
+      </w:r>
+      <w:r>
+        <w:rPr/>
+        <w:t>unch ext</w:t>
+      </w:r>
+    </w:p>
+    <w:p>
+      <w:pPr>
+        <w:pStyle w:val="Bulletlist"/>
+        <w:numPr>
+          <w:ilvl w:val="0"/>
+          <w:numId w:val="2"/>
+        </w:numPr>
+        <w:rPr/>
+      </w:pPr>
+      <w:r>
+        <w:rPr/>
+        <w:t>H</w:t>
+      </w:r>
+      <w:r>
+        <w:rPr/>
+        <w:t>unch right</w:t>
+      </w:r>
+    </w:p>
+    <w:p>
+      <w:pPr>
+        <w:pStyle w:val="Bulletlist"/>
+        <w:numPr>
+          <w:ilvl w:val="0"/>
+          <w:numId w:val="2"/>
+        </w:numPr>
+        <w:rPr/>
+      </w:pPr>
+      <w:r>
+        <w:rPr/>
+        <w:t>H</w:t>
+      </w:r>
+      <w:r>
+        <w:rPr/>
+        <w:t>unch left</w:t>
+      </w:r>
+    </w:p>
+    <w:p>
+      <w:pPr>
+        <w:pStyle w:val="Bulletlist"/>
+        <w:numPr>
+          <w:ilvl w:val="0"/>
+          <w:numId w:val="2"/>
+        </w:numPr>
+        <w:rPr/>
+      </w:pPr>
+      <w:r>
+        <w:rPr/>
+        <w:t>L</w:t>
+      </w:r>
+      <w:r>
+        <w:rPr/>
+        <w:t>ean right</w:t>
+      </w:r>
+    </w:p>
+    <w:p>
+      <w:pPr>
+        <w:pStyle w:val="Bulletlist"/>
+        <w:numPr>
+          <w:ilvl w:val="0"/>
+          <w:numId w:val="2"/>
+        </w:numPr>
+        <w:rPr/>
+      </w:pPr>
+      <w:r>
+        <w:rPr/>
+        <w:t>L</w:t>
+      </w:r>
+      <w:r>
+        <w:rPr/>
+        <w:drawing>
+          <wp:anchor behindDoc="0" distT="0" distB="0" distL="0" distR="0" simplePos="0" locked="0" layoutInCell="0" allowOverlap="1" relativeHeight="15">
+            <wp:simplePos x="0" y="0"/>
+            <wp:positionH relativeFrom="column">
+              <wp:align>center</wp:align>
+            </wp:positionH>
+            <wp:positionV relativeFrom="paragraph">
+              <wp:posOffset>635</wp:posOffset>
+            </wp:positionV>
+            <wp:extent cx="2818130" cy="3275330"/>
+            <wp:effectExtent l="0" t="0" r="0" b="0"/>
+            <wp:wrapTopAndBottom/>
+            <wp:docPr id="11" name="Image2" descr="" title=""/>
+            <wp:cNvGraphicFramePr>
+              <a:graphicFrameLocks xmlns:a="http://schemas.openxmlformats.org/drawingml/2006/main" noChangeAspect="1"/>
+            </wp:cNvGraphicFramePr>
+            <a:graphic xmlns:a="http://schemas.openxmlformats.org/drawingml/2006/main">
+              <a:graphicData uri="http://schemas.openxmlformats.org/drawingml/2006/picture">
+                <pic:pic xmlns:pic="http://schemas.openxmlformats.org/drawingml/2006/picture">
+                  <pic:nvPicPr>
+                    <pic:cNvPr id="11" name="Image2" descr="" title=""/>
+                    <pic:cNvPicPr>
+                      <a:picLocks noChangeAspect="1" noChangeArrowheads="1"/>
+                    </pic:cNvPicPr>
+                  </pic:nvPicPr>
+                  <pic:blipFill>
+                    <a:blip r:embed="rId12"/>
+                    <a:stretch>
+                      <a:fillRect/>
+                    </a:stretch>
+                  </pic:blipFill>
+                  <pic:spPr bwMode="auto">
+                    <a:xfrm>
+                      <a:off x="0" y="0"/>
+                      <a:ext cx="2818130" cy="3275330"/>
+                    </a:xfrm>
+                    <a:prstGeom prst="rect">
+                      <a:avLst/>
+                    </a:prstGeom>
+                  </pic:spPr>
+                </pic:pic>
+              </a:graphicData>
+            </a:graphic>
+          </wp:anchor>
+        </w:drawing>
+      </w:r>
+      <w:r>
+        <w:rPr/>
+        <w:t>ean left</w:t>
+      </w:r>
+    </w:p>
+    <w:p>
+      <w:pPr>
+        <w:pStyle w:val="BodyText"/>
+        <w:rPr/>
+      </w:pPr>
+      <w:r>
+        <w:rPr/>
+        <w:drawing>
+          <wp:anchor behindDoc="0" distT="0" distB="0" distL="0" distR="0" simplePos="0" locked="0" layoutInCell="0" allowOverlap="1" relativeHeight="5">
+            <wp:simplePos x="0" y="0"/>
+            <wp:positionH relativeFrom="column">
+              <wp:posOffset>25400</wp:posOffset>
+            </wp:positionH>
+            <wp:positionV relativeFrom="paragraph">
+              <wp:posOffset>132080</wp:posOffset>
+            </wp:positionV>
+            <wp:extent cx="1274445" cy="2412365"/>
+            <wp:effectExtent l="0" t="0" r="0" b="0"/>
+            <wp:wrapSquare wrapText="largest"/>
+            <wp:docPr id="12" name="Image5" descr="" title=""/>
+            <wp:cNvGraphicFramePr>
+              <a:graphicFrameLocks xmlns:a="http://schemas.openxmlformats.org/drawingml/2006/main" noChangeAspect="1"/>
+            </wp:cNvGraphicFramePr>
+            <a:graphic xmlns:a="http://schemas.openxmlformats.org/drawingml/2006/main">
+              <a:graphicData uri="http://schemas.openxmlformats.org/drawingml/2006/picture">
+                <pic:pic xmlns:pic="http://schemas.openxmlformats.org/drawingml/2006/picture">
+                  <pic:nvPicPr>
+                    <pic:cNvPr id="12" name="Image5" descr="" title=""/>
+                    <pic:cNvPicPr>
+                      <a:picLocks noChangeAspect="1" noChangeArrowheads="1"/>
+                    </pic:cNvPicPr>
+                  </pic:nvPicPr>
+                  <pic:blipFill>
+                    <a:blip r:embed="rId13"/>
+                    <a:stretch>
+                      <a:fillRect/>
+                    </a:stretch>
+                  </pic:blipFill>
+                  <pic:spPr bwMode="auto">
+                    <a:xfrm>
+                      <a:off x="0" y="0"/>
+                      <a:ext cx="1274445" cy="2412365"/>
+                    </a:xfrm>
+                    <a:prstGeom prst="rect">
+                      <a:avLst/>
+                    </a:prstGeom>
+                  </pic:spPr>
+                </pic:pic>
+              </a:graphicData>
+            </a:graphic>
+          </wp:anchor>
+        </w:drawing>
+        <w:t xml:space="preserve">As such 94000 </w:t>
+      </w:r>
+      <w:r>
+        <w:rPr/>
+        <w:drawing>
+          <wp:anchor behindDoc="0" distT="0" distB="0" distL="0" distR="0" simplePos="0" locked="0" layoutInCell="0" allowOverlap="1" relativeHeight="7">
+            <wp:simplePos x="0" y="0"/>
+            <wp:positionH relativeFrom="column">
+              <wp:posOffset>2254250</wp:posOffset>
+            </wp:positionH>
+            <wp:positionV relativeFrom="paragraph">
+              <wp:posOffset>89535</wp:posOffset>
+            </wp:positionV>
+            <wp:extent cx="752475" cy="2413635"/>
+            <wp:effectExtent l="0" t="0" r="0" b="0"/>
+            <wp:wrapSquare wrapText="largest"/>
+            <wp:docPr id="13" name="Image7" descr="" title=""/>
+            <wp:cNvGraphicFramePr>
+              <a:graphicFrameLocks xmlns:a="http://schemas.openxmlformats.org/drawingml/2006/main" noChangeAspect="1"/>
+            </wp:cNvGraphicFramePr>
+            <a:graphic xmlns:a="http://schemas.openxmlformats.org/drawingml/2006/main">
+              <a:graphicData uri="http://schemas.openxmlformats.org/drawingml/2006/picture">
+                <pic:pic xmlns:pic="http://schemas.openxmlformats.org/drawingml/2006/picture">
+                  <pic:nvPicPr>
+                    <pic:cNvPr id="13" name="Image7" descr="" title=""/>
+                    <pic:cNvPicPr>
+                      <a:picLocks noChangeAspect="1" noChangeArrowheads="1"/>
+                    </pic:cNvPicPr>
+                  </pic:nvPicPr>
+                  <pic:blipFill>
+                    <a:blip r:embed="rId14"/>
+                    <a:stretch>
+                      <a:fillRect/>
+                    </a:stretch>
+                  </pic:blipFill>
+                  <pic:spPr bwMode="auto">
+                    <a:xfrm>
+                      <a:off x="0" y="0"/>
+                      <a:ext cx="752475" cy="2413635"/>
+                    </a:xfrm>
+                    <a:prstGeom prst="rect">
+                      <a:avLst/>
+                    </a:prstGeom>
+                  </pic:spPr>
+                </pic:pic>
+              </a:graphicData>
+            </a:graphic>
+          </wp:anchor>
+        </w:drawing>
+        <w:t xml:space="preserve">data points were </w:t>
+      </w:r>
+      <w:r>
+        <w:drawing>
+          <wp:anchor behindDoc="0" distT="0" distB="0" distL="0" distR="0" simplePos="0" locked="0" layoutInCell="0" allowOverlap="1" relativeHeight="6">
+            <wp:simplePos x="0" y="0"/>
+            <wp:positionH relativeFrom="column">
+              <wp:posOffset>1292225</wp:posOffset>
+            </wp:positionH>
+            <wp:positionV relativeFrom="paragraph">
+              <wp:posOffset>81280</wp:posOffset>
+            </wp:positionV>
+            <wp:extent cx="887095" cy="2421890"/>
+            <wp:effectExtent l="0" t="0" r="0" b="0"/>
+            <wp:wrapSquare wrapText="largest"/>
+            <wp:docPr id="14" name="Image6" descr="" title=""/>
+            <wp:cNvGraphicFramePr>
+              <a:graphicFrameLocks xmlns:a="http://schemas.openxmlformats.org/drawingml/2006/main" noChangeAspect="1"/>
+            </wp:cNvGraphicFramePr>
+            <a:graphic xmlns:a="http://schemas.openxmlformats.org/drawingml/2006/main">
+              <a:graphicData uri="http://schemas.openxmlformats.org/drawingml/2006/picture">
+                <pic:pic xmlns:pic="http://schemas.openxmlformats.org/drawingml/2006/picture">
+                  <pic:nvPicPr>
+                    <pic:cNvPr id="14" name="Image6" descr="" title=""/>
+                    <pic:cNvPicPr>
+                      <a:picLocks noChangeAspect="1" noChangeArrowheads="1"/>
+                    </pic:cNvPicPr>
+                  </pic:nvPicPr>
+                  <pic:blipFill>
+                    <a:blip r:embed="rId15"/>
+                    <a:stretch>
+                      <a:fillRect/>
+                    </a:stretch>
+                  </pic:blipFill>
+                  <pic:spPr bwMode="auto">
+                    <a:xfrm>
+                      <a:off x="0" y="0"/>
+                      <a:ext cx="887095" cy="2421890"/>
+                    </a:xfrm>
+                    <a:prstGeom prst="rect">
+                      <a:avLst/>
+                    </a:prstGeom>
+                  </pic:spPr>
+                </pic:pic>
+              </a:graphicData>
+            </a:graphic>
+          </wp:anchor>
+        </w:drawing>
+      </w:r>
+      <w:r>
+        <w:rPr/>
+        <w:t xml:space="preserve">observed with approx. </w:t>
+      </w:r>
+      <w:r>
+        <w:rPr/>
+        <w:t>9</w:t>
+      </w:r>
+      <w:r>
+        <w:rPr/>
+        <w:t>000 datapoints per posture.</w:t>
       </w:r>
     </w:p>
     <w:p>
       <w:pPr>
         <w:pStyle w:val="Heading2"/>
-        <w:rPr/>
-      </w:pPr>
-      <w:r>
-        <w:rPr/>
-        <w:t>Abbreviations and Acronyms</w:t>
+        <w:ind w:hanging="0" w:start="0"/>
+        <w:rPr/>
+      </w:pPr>
+      <w:r>
+        <w:rPr/>
+        <w:t>Feature Set Selection:{saii}</w:t>
       </w:r>
     </w:p>
     <w:p>
@@ -1371,1184 +2432,146 @@
       </w:pPr>
       <w:r>
         <w:rPr/>
-        <w:t>Define abbreviations and acronyms the first time they are used in the text, even after they have been defined in the abstract. Abbreviations such as IEEE, SI, MKS, CGS, sc, dc, and rms do not have to be defined. Do not use abbreviations in the title or heads unless they are unavoidable.</w:t>
+        <w:t>Including the raw data measurements from each sensor, and subsequently derived tilt angles using two different methods there is a total of 33 features. Each sensor has 11 features with 6 dof raw data measurements a 5 tilt angles with x and y being derived from both complementary filter and acceleration data and z only being derived from acceleration. Among the 33 features there were some features that were deemed redundant given by the details of said features outlined in table 5. The ideal posture monitoring system would be a stand-alone system worn by the user not requiring any external processing mechanism. Therefore in order to aid this objective, a feature reduction/selection process was undergone to determine the best features. The methods used for feature selection and extraction and their reasons are given below:</w:t>
+      </w:r>
+    </w:p>
+    <w:p>
+      <w:pPr>
+        <w:pStyle w:val="BodyText"/>
+        <w:rPr/>
+      </w:pPr>
+      <w:r>
+        <w:rPr/>
+        <w:tab/>
+        <w:tab/>
+        <w:t xml:space="preserve">- </w:t>
+      </w:r>
+    </w:p>
+    <w:p>
+      <w:pPr>
+        <w:pStyle w:val="BodyText"/>
+        <w:rPr/>
+      </w:pPr>
+      <w:r>
+        <w:rPr/>
+        <w:tab/>
+        <w:tab/>
+        <w:t xml:space="preserve">- </w:t>
+      </w:r>
+    </w:p>
+    <w:p>
+      <w:pPr>
+        <w:pStyle w:val="BodyText"/>
+        <w:rPr/>
+      </w:pPr>
+      <w:r>
+        <w:rPr/>
+        <w:tab/>
+        <w:tab/>
+        <w:t xml:space="preserve">- </w:t>
       </w:r>
     </w:p>
     <w:p>
       <w:pPr>
         <w:pStyle w:val="Heading2"/>
-        <w:rPr/>
-      </w:pPr>
-      <w:r>
-        <w:rPr/>
-        <w:t>Units</w:t>
-      </w:r>
-    </w:p>
-    <w:p>
-      <w:pPr>
-        <w:pStyle w:val="Bulletlist"/>
-        <w:numPr>
-          <w:ilvl w:val="0"/>
-          <w:numId w:val="2"/>
-        </w:numPr>
-        <w:ind w:hanging="288" w:start="576"/>
-        <w:rPr/>
-      </w:pPr>
-      <w:r>
-        <w:rPr/>
-        <w:t>Use either SI (MKS) or CGS as primary units. (SI units are encouraged.) English units may be used as secondary units (in parentheses). An exception would be the use of English units as identifiers in trade, such as “3.5-inch disk drive”.</w:t>
-      </w:r>
-    </w:p>
-    <w:p>
-      <w:pPr>
-        <w:pStyle w:val="Bulletlist"/>
-        <w:numPr>
-          <w:ilvl w:val="0"/>
-          <w:numId w:val="2"/>
-        </w:numPr>
-        <w:ind w:hanging="288" w:start="576"/>
-        <w:rPr/>
-      </w:pPr>
-      <w:r>
-        <w:rPr/>
-        <w:t>Avoid combining SI and CGS units, such as current in amperes and magnetic field in oersteds. This often leads to confusion because equations do not balance dimensionally. If you must use mixed units, clearly state the units for each quantity that you use in an equation.</w:t>
-      </w:r>
-    </w:p>
-    <w:p>
-      <w:pPr>
-        <w:pStyle w:val="Bulletlist"/>
-        <w:numPr>
-          <w:ilvl w:val="0"/>
-          <w:numId w:val="2"/>
-        </w:numPr>
-        <w:ind w:hanging="288" w:start="576"/>
-        <w:rPr/>
-      </w:pPr>
-      <w:r>
-        <w:rPr/>
-        <w:t>Do not mix complete spellings and abbreviations of units: “Wb/m2” or “webers per square meter”, not “webers/m2”.  Spell out units when they appear in text: “. . . a few henries”, not “. . . a few H”.</w:t>
-      </w:r>
-    </w:p>
-    <w:p>
-      <w:pPr>
-        <w:pStyle w:val="Sponsors"/>
-        <w:pBdr>
-          <w:top w:val="single" w:sz="4" w:space="2" w:color="000000"/>
-        </w:pBdr>
-        <w:ind w:firstLine="289"/>
-        <w:rPr/>
-        <w:framePr w:w="4592" w:h="418" w:x="918" w:y="15121" w:hSpace="0" w:vSpace="0" w:wrap="auto" w:vAnchor="page" w:hAnchor="page" w:hRule="exact"/>
-      </w:pPr>
-      <w:r>
-        <w:rPr/>
-        <w:t xml:space="preserve">Identify applicable funding agency here. </w:t>
-      </w:r>
-      <w:r>
-        <w:rPr>
-          <w:iCs/>
-        </w:rPr>
-        <w:t>If none, delete this text box.</w:t>
-      </w:r>
-    </w:p>
-    <w:p>
-      <w:pPr>
-        <w:pStyle w:val="Bulletlist"/>
-        <w:numPr>
-          <w:ilvl w:val="0"/>
-          <w:numId w:val="2"/>
-        </w:numPr>
-        <w:ind w:hanging="288" w:start="576"/>
-        <w:rPr/>
-      </w:pPr>
-      <w:r>
-        <w:rPr/>
-        <w:t>Use a zero before decimal points: “0.25”, not “.25”. Use “cm3”, not “cc”. (</w:t>
+        <w:ind w:hanging="0" w:start="0"/>
+        <w:rPr/>
+      </w:pPr>
+      <w:r>
+        <w:rPr/>
+        <w:t>Classifier Selection:{saii}</w:t>
+      </w:r>
+    </w:p>
+    <w:p>
+      <w:pPr>
+        <w:pStyle w:val="BodyText"/>
+        <w:rPr/>
+      </w:pPr>
+      <w:r>
+        <w:rPr/>
+        <w:t>Multiple ML models were experimented with to find out the best performing model. This model was deemed KNN providing 94% accuracy with only 2 or 3 of user-selected features. viz, x and y axes complementary tilt angles. The performance details of each classifier is detailed in table 9. The testing and training set were divided by a 0.75 ratio.</w:t>
+      </w:r>
+    </w:p>
+    <w:p>
+      <w:pPr>
+        <w:pStyle w:val="Heading1"/>
+        <w:ind w:start="0"/>
+        <w:rPr/>
+      </w:pPr>
+      <w:r>
+        <w:rPr/>
+        <w:t>Result{saii}</w:t>
+      </w:r>
+    </w:p>
+    <w:p>
+      <w:pPr>
+        <w:pStyle w:val="BodyText"/>
+        <w:rPr/>
+      </w:pPr>
+      <w:r>
+        <w:rPr/>
+        <w:t>Our system's design is aimed around the objective of efficient and accurate monitoring of the sitting posture. As a result, its final design comprises of 3 sensors whose raw data in used to extract a derived feature known as tilt. The best performing variation of tilt derivation is deemed from the complementary filter's derivation. The best classifier to identify the posture is found out to be KNN classifier which provided an accuracy of 94%. Though the classifier has been trained from a limited dataset of only 12 people, the system would benefit from more data to be trained with. It has also been found out that an additional third sensor in the posterior of the body seems to reduce the accuracy of the classifier, therefore labelling it unnecessary.</w:t>
+      </w:r>
+    </w:p>
+    <w:p>
+      <w:pPr>
+        <w:pStyle w:val="Heading1"/>
+        <w:ind w:start="0"/>
+        <w:rPr/>
+      </w:pPr>
+      <w:r>
+        <w:rPr/>
+        <w:t>Conclusion:</w:t>
+      </w:r>
+      <w:r>
+        <w:rPr/>
+        <w:t>{Saii}</w:t>
+      </w:r>
+    </w:p>
+    <w:p>
+      <w:pPr>
+        <w:pStyle w:val="BodyText"/>
+        <w:rPr/>
+      </w:pPr>
+      <w:r>
+        <w:rPr/>
+        <w:t xml:space="preserve">The task of posture monitoring with IMU sensors is a difficult but possible task with our system providing 94% accuracy. This system can be used to primarily monitor sitting posture ideally during seated work. The use of IMU sensor allow for maximum privacy to the user's actions while maintaining a decent level of accuracy. Due to its low power nature it can be used anywhere and can be thus used to acquire postural data over large periods of time with very little effort from the user's side.  However its design could benefit from improvements with the reduction of the processing unit's size and increase its flexibility by the addition of flexible electronics. The system's could increase its performance with the general population by having access to a large variety of patients data, involving patients from a wide variety of ages, weights and heights. Furthermore, the calibration routine undergone by the user at the start of every monitoring period can also be replaced by efficient, less time-consuming methods that do not impose restrictions on the user. The convenient setup of a shoulder strap can be replaced with textile-embedded electronics to further enhance the user's comfort. </w:t>
+      </w:r>
+      <w:r>
+        <w:rPr/>
+        <w:t>The system could further incorporate the ML algorithm within its processing unit allowing it to operate as a stand-alone system.</w:t>
+      </w:r>
+    </w:p>
+    <w:p>
+      <w:pPr>
+        <w:pStyle w:val="Heading5"/>
+        <w:rPr/>
+      </w:pPr>
+      <w:r>
+        <w:rPr/>
+        <w:t>References</w:t>
+      </w:r>
+    </w:p>
+    <w:p>
+      <w:pPr>
+        <w:pStyle w:val="References"/>
+        <w:numPr>
+          <w:ilvl w:val="0"/>
+          <w:numId w:val="5"/>
+        </w:numPr>
+        <w:ind w:hanging="354" w:start="354"/>
+        <w:rPr/>
+      </w:pPr>
+      <w:r>
+        <w:rPr/>
+        <w:t xml:space="preserve">G. Eason, B. Noble, and I. N. Sneddon, “On certain integrals of Lipschitz-Hankel type involving products of Bessel functions,” Phil. Trans. Roy. Soc. London, vol. A247, pp. 529–551, April 1955. </w:t>
       </w:r>
       <w:r>
         <w:rPr>
           <w:i/>
           <w:iCs/>
         </w:rPr>
-        <w:t>bullet list</w:t>
-      </w:r>
-      <w:r>
-        <w:rPr/>
-        <w:t>)</w:t>
-      </w:r>
-    </w:p>
-    <w:p>
-      <w:pPr>
-        <w:pStyle w:val="Heading2"/>
-        <w:rPr/>
-      </w:pPr>
-      <w:r>
-        <w:rPr/>
-        <w:t>Equations</w:t>
-      </w:r>
-    </w:p>
-    <w:p>
-      <w:pPr>
-        <w:pStyle w:val="BodyText"/>
-        <w:rPr/>
-      </w:pPr>
-      <w:r>
-        <w:rPr/>
-        <w:t>The equations are an exception to the prescribed specifications of this template. You will need to determine whether or not your equation should be typed using either the Times New Roman or the Symbol font (please no other font). To create multileveled equations, it may be necessary to treat the equation as a graphic and insert it into the text after your paper is styled.</w:t>
-      </w:r>
-    </w:p>
-    <w:p>
-      <w:pPr>
-        <w:pStyle w:val="BodyText"/>
-        <w:rPr>
-          <w:lang w:val="en-US"/>
-        </w:rPr>
-      </w:pPr>
-      <w:r>
-        <w:rPr/>
-        <w:t>Number equations consecutively. Equation numbers, within parentheses, are to position flush right, as in (1), using a right tab stop. To make your equations more compact, you may use the solidus ( / ), the exp function, or appropriate exponents. Italicize Roman symbols for quantities and variables, but not Greek symbols. Use a long dash rather than a hyphen for a minus sign. Punctuate equations with commas or periods when they are part of a sentence, as in</w:t>
-      </w:r>
-      <w:r>
-        <w:rPr>
-          <w:lang w:val="en-US"/>
-        </w:rPr>
-        <w:t>:</w:t>
-      </w:r>
-    </w:p>
-    <w:p>
-      <w:pPr>
-        <w:pStyle w:val="Equation"/>
-        <w:rPr/>
-      </w:pPr>
-      <w:r>
-        <w:rPr/>
-        <w:tab/>
-      </w:r>
-      <w:r>
-        <w:rPr>
-          <w:rFonts w:cs="Times New Roman" w:ascii="Times New Roman" w:hAnsi="Times New Roman"/>
-          <w:i/>
-        </w:rPr>
-        <w:t>a</w:t>
-      </w:r>
-      <w:r>
-        <w:rPr/>
-        <w:t></w:t>
-      </w:r>
-      <w:r>
-        <w:rPr>
-          <w:rFonts w:cs="Times New Roman" w:ascii="Times New Roman" w:hAnsi="Times New Roman"/>
-          <w:i/>
-        </w:rPr>
-        <w:t>b</w:t>
-      </w:r>
-      <w:r>
-        <w:rPr/>
-        <w:t></w:t>
-        <w:tab/>
-        <w:t></w:t>
-      </w:r>
-    </w:p>
-    <w:p>
-      <w:pPr>
-        <w:pStyle w:val="BodyText"/>
-        <w:rPr/>
-      </w:pPr>
-      <w:r>
-        <w:rPr/>
-        <w:t>Note that the equation is centered using a center tab stop. Be sure that the symbols in your equation have been defined before or immediately following the equation. Use “(1)”, not “Eq. (1)” or “equation (1)”, except at the beginning of a sentence: “Equation (1) is . . .”</w:t>
-      </w:r>
-    </w:p>
-    <w:p>
-      <w:pPr>
-        <w:pStyle w:val="Heading2"/>
-        <w:rPr/>
-      </w:pPr>
-      <w:r>
-        <w:rPr/>
-        <w:t>Some Common Mistakes</w:t>
-      </w:r>
-    </w:p>
-    <w:p>
-      <w:pPr>
-        <w:pStyle w:val="Bulletlist"/>
-        <w:numPr>
-          <w:ilvl w:val="0"/>
-          <w:numId w:val="2"/>
-        </w:numPr>
-        <w:ind w:hanging="288" w:start="576"/>
-        <w:rPr/>
-      </w:pPr>
-      <w:r>
-        <w:rPr/>
-        <w:t>The word “data” is plural, not singular.</w:t>
-      </w:r>
-    </w:p>
-    <w:p>
-      <w:pPr>
-        <w:pStyle w:val="Bulletlist"/>
-        <w:numPr>
-          <w:ilvl w:val="0"/>
-          <w:numId w:val="2"/>
-        </w:numPr>
-        <w:ind w:hanging="288" w:start="576"/>
-        <w:rPr/>
-      </w:pPr>
-      <w:r>
-        <w:rPr/>
-        <w:t xml:space="preserve">The subscript for the permeability of vacuum </w:t>
-      </w:r>
-      <w:r>
-        <w:rPr>
-          <w:rFonts w:cs="Symbol" w:ascii="Symbol" w:hAnsi="Symbol"/>
-          <w:i/>
-          <w:iCs/>
-        </w:rPr>
-        <w:t></w:t>
-      </w:r>
-      <w:r>
-        <w:rPr>
-          <w:vertAlign w:val="subscript"/>
-        </w:rPr>
-        <w:t>0</w:t>
-      </w:r>
-      <w:r>
-        <w:rPr/>
-        <w:t>, and other common scientific constants, is zero with subscript formatting, not a lowercase letter “o”.</w:t>
-      </w:r>
-    </w:p>
-    <w:p>
-      <w:pPr>
-        <w:pStyle w:val="Bulletlist"/>
-        <w:numPr>
-          <w:ilvl w:val="0"/>
-          <w:numId w:val="2"/>
-        </w:numPr>
-        <w:ind w:hanging="288" w:start="576"/>
-        <w:rPr/>
-      </w:pPr>
-      <w:r>
-        <w:rPr/>
-        <w:t>In American English, commas, semicolons, periods, question and exclamation marks are located within quotation marks only when a complete thought or name is cited, such as a title or full quotation. When quotation marks are used, instead of a bold or italic typeface, to highlight a word or phrase, punctuation should appear outside of the quotation marks. A parenthetical phrase or statement at the end of a sentence is punctuated outside of the closing parenthesis (like this). (A parenthetical sentence is punctuated within the parentheses.)</w:t>
-      </w:r>
-    </w:p>
-    <w:p>
-      <w:pPr>
-        <w:pStyle w:val="Bulletlist"/>
-        <w:numPr>
-          <w:ilvl w:val="0"/>
-          <w:numId w:val="2"/>
-        </w:numPr>
-        <w:ind w:hanging="288" w:start="576"/>
-        <w:rPr/>
-      </w:pPr>
-      <w:r>
-        <w:rPr/>
-        <w:t>A graph within a graph is an “inset”, not an “insert”. The word alternatively is preferred to the word “alternately” (unless you really mean something that alternates).</w:t>
-      </w:r>
-    </w:p>
-    <w:p>
-      <w:pPr>
-        <w:pStyle w:val="Bulletlist"/>
-        <w:numPr>
-          <w:ilvl w:val="0"/>
-          <w:numId w:val="2"/>
-        </w:numPr>
-        <w:ind w:hanging="288" w:start="576"/>
-        <w:rPr/>
-      </w:pPr>
-      <w:r>
-        <w:rPr/>
-        <w:t>Do not use the word “essentially” to mean “approximately” or “effectively”.</w:t>
-      </w:r>
-    </w:p>
-    <w:p>
-      <w:pPr>
-        <w:pStyle w:val="Bulletlist"/>
-        <w:numPr>
-          <w:ilvl w:val="0"/>
-          <w:numId w:val="2"/>
-        </w:numPr>
-        <w:ind w:hanging="288" w:start="576"/>
-        <w:rPr/>
-      </w:pPr>
-      <w:r>
-        <w:rPr/>
-        <w:t>In your paper title, if the words “that uses” can accurately replace the word “using”, capitalize the “u”; if not, keep using lower-cased.</w:t>
-      </w:r>
-    </w:p>
-    <w:p>
-      <w:pPr>
-        <w:pStyle w:val="Bulletlist"/>
-        <w:numPr>
-          <w:ilvl w:val="0"/>
-          <w:numId w:val="2"/>
-        </w:numPr>
-        <w:ind w:hanging="288" w:start="576"/>
-        <w:rPr/>
-      </w:pPr>
-      <w:r>
-        <w:rPr/>
-        <w:t>Be aware of the different meanings of the homophones “affect” and “effect”, “complement” and “compliment”, “discreet” and “discrete”, “principal” and “principle”.</w:t>
-      </w:r>
-    </w:p>
-    <w:p>
-      <w:pPr>
-        <w:pStyle w:val="Bulletlist"/>
-        <w:numPr>
-          <w:ilvl w:val="0"/>
-          <w:numId w:val="2"/>
-        </w:numPr>
-        <w:ind w:hanging="288" w:start="576"/>
-        <w:rPr/>
-      </w:pPr>
-      <w:r>
-        <w:rPr/>
-        <w:t>Do not confuse “imply” and “infer”.</w:t>
-      </w:r>
-    </w:p>
-    <w:p>
-      <w:pPr>
-        <w:pStyle w:val="Bulletlist"/>
-        <w:numPr>
-          <w:ilvl w:val="0"/>
-          <w:numId w:val="2"/>
-        </w:numPr>
-        <w:ind w:hanging="288" w:start="576"/>
-        <w:rPr/>
-      </w:pPr>
-      <w:r>
-        <w:rPr/>
-        <w:t>The prefix “non” is not a word; it should be joined to the word it modifies, usually without a hyphen.</w:t>
-      </w:r>
-    </w:p>
-    <w:p>
-      <w:pPr>
-        <w:pStyle w:val="Bulletlist"/>
-        <w:numPr>
-          <w:ilvl w:val="0"/>
-          <w:numId w:val="2"/>
-        </w:numPr>
-        <w:ind w:hanging="288" w:start="576"/>
-        <w:rPr/>
-      </w:pPr>
-      <w:r>
-        <w:rPr/>
-        <w:t>There is no period after the “et” in the Latin abbreviation “et al.”.</w:t>
-      </w:r>
-    </w:p>
-    <w:p>
-      <w:pPr>
-        <w:pStyle w:val="Bulletlist"/>
-        <w:numPr>
-          <w:ilvl w:val="0"/>
-          <w:numId w:val="2"/>
-        </w:numPr>
-        <w:ind w:hanging="288" w:start="576"/>
-        <w:rPr/>
-      </w:pPr>
-      <w:r>
-        <w:rPr/>
-        <w:t>The abbreviation “i.e.” means “that is”, and the abbreviation “e.g.” means “for example”.</w:t>
-      </w:r>
-    </w:p>
-    <w:p>
-      <w:pPr>
-        <w:pStyle w:val="BodyText"/>
-        <w:rPr/>
-      </w:pPr>
-      <w:r>
-        <w:rPr/>
-        <w:t>An excellent style manual for science writers is [7].</w:t>
-      </w:r>
-    </w:p>
-    <w:p>
-      <w:pPr>
-        <w:pStyle w:val="Heading1"/>
-        <w:ind w:hanging="0"/>
-        <w:rPr/>
-      </w:pPr>
-      <w:r>
-        <w:rPr/>
-        <w:t>Using the Template</w:t>
-      </w:r>
-    </w:p>
-    <w:p>
-      <w:pPr>
-        <w:pStyle w:val="BodyText"/>
-        <w:rPr/>
-      </w:pPr>
-      <w:r>
-        <w:rPr/>
-        <w:t>After the text edit has been completed, the paper is ready for the template. Duplicate the template file by using the Save As command, and use the naming convention prescribed by your conference for the name of your paper. In this newly created file, highlight all of the contents and import your prepared text file. You are now ready to style your paper; use the scroll down window on the left of the MS Word Formatting toolbar.</w:t>
-      </w:r>
-    </w:p>
-    <w:p>
-      <w:pPr>
-        <w:pStyle w:val="Heading2"/>
-        <w:rPr/>
-      </w:pPr>
-      <w:r>
-        <w:rPr/>
-        <w:t>Authors and Affiliations</w:t>
-      </w:r>
-    </w:p>
-    <w:p>
-      <w:pPr>
-        <w:pStyle w:val="BodyText"/>
-        <w:rPr/>
-      </w:pPr>
-      <w:r>
-        <w:rPr>
-          <w:b/>
-        </w:rPr>
-        <w:t>The template is designed</w:t>
-      </w:r>
-      <w:r>
-        <w:rPr>
-          <w:b/>
-          <w:lang w:val="en-US"/>
-        </w:rPr>
-        <w:t xml:space="preserve"> for,</w:t>
-      </w:r>
-      <w:r>
-        <w:rPr>
-          <w:b/>
-        </w:rPr>
-        <w:t xml:space="preserve"> but not limited to</w:t>
-      </w:r>
-      <w:r>
-        <w:rPr>
-          <w:b/>
-          <w:lang w:val="en-US"/>
-        </w:rPr>
-        <w:t>, six authors.</w:t>
-      </w:r>
-      <w:r>
-        <w:rPr>
-          <w:lang w:val="en-US"/>
-        </w:rPr>
-        <w:t xml:space="preserve"> A minimum of one author is required for all conference articles. </w:t>
-      </w:r>
-      <w:r>
-        <w:rPr/>
-        <w:t>Author names should be listed starting from left to right and then moving down to the next line. This is the author sequence that will be used in future citations and by indexing services. Names should not be listed in columns nor group by affiliation.</w:t>
-      </w:r>
-      <w:r>
-        <w:rPr>
-          <w:lang w:val="en-US"/>
-        </w:rPr>
-        <w:t xml:space="preserve"> </w:t>
-      </w:r>
-      <w:r>
-        <w:rPr/>
-        <w:t>Please keep your affiliations as succinct as possible (for example, do not differentiate among departments of the same organization).</w:t>
-      </w:r>
-    </w:p>
-    <w:p>
-      <w:pPr>
-        <w:pStyle w:val="Heading3"/>
-        <w:ind w:firstLine="288"/>
-        <w:rPr/>
-      </w:pPr>
-      <w:r>
-        <w:rPr/>
-        <w:t xml:space="preserve">For papers with more than six authors: </w:t>
-      </w:r>
-      <w:r>
-        <w:rPr>
-          <w:i w:val="false"/>
-        </w:rPr>
-        <w:t>Add author names horizontally, moving to a third row if needed for more than 8 authors.</w:t>
-      </w:r>
-    </w:p>
-    <w:p>
-      <w:pPr>
-        <w:pStyle w:val="Heading3"/>
-        <w:ind w:firstLine="288"/>
-        <w:rPr/>
-      </w:pPr>
-      <w:r>
-        <w:rPr/>
-        <w:t xml:space="preserve">For papers with less than six authors: </w:t>
-      </w:r>
-      <w:r>
-        <w:rPr>
-          <w:i w:val="false"/>
-        </w:rPr>
-        <w:t>To change the default, adjust the template as follows.</w:t>
-      </w:r>
-    </w:p>
-    <w:p>
-      <w:pPr>
-        <w:pStyle w:val="Heading4"/>
-        <w:ind w:firstLine="504"/>
-        <w:rPr/>
-      </w:pPr>
-      <w:r>
-        <w:rPr/>
-        <w:t xml:space="preserve">Selection: </w:t>
-      </w:r>
-      <w:r>
-        <w:rPr>
-          <w:i w:val="false"/>
-        </w:rPr>
-        <w:t>Highlight all author and affiliation lines.</w:t>
-      </w:r>
-    </w:p>
-    <w:p>
-      <w:pPr>
-        <w:pStyle w:val="Heading4"/>
-        <w:ind w:firstLine="504"/>
-        <w:rPr/>
-      </w:pPr>
-      <w:r>
-        <w:rPr/>
-        <w:t xml:space="preserve">Change number of columns: </w:t>
-      </w:r>
-      <w:r>
-        <w:rPr>
-          <w:i w:val="false"/>
-        </w:rPr>
-        <w:t>Select the Columns icon from the MS Word Standard toolbar and then select the correct number of columns from the selection palette.</w:t>
-      </w:r>
-    </w:p>
-    <w:p>
-      <w:pPr>
-        <w:pStyle w:val="Heading4"/>
-        <w:ind w:firstLine="504"/>
-        <w:rPr>
-          <w:i w:val="false"/>
-          <w:i w:val="false"/>
-        </w:rPr>
-      </w:pPr>
-      <w:r>
-        <w:rPr/>
-        <w:t xml:space="preserve">Deletion: </w:t>
-      </w:r>
-      <w:r>
-        <w:rPr>
-          <w:i w:val="false"/>
-        </w:rPr>
-        <w:t>Delete the author and affiliation lines for the extra authors.</w:t>
-      </w:r>
-    </w:p>
-    <w:p>
-      <w:pPr>
-        <w:pStyle w:val="Normal"/>
-        <w:jc w:val="start"/>
-        <w:rPr>
-          <w:i/>
-          <w:i/>
-          <w:iCs/>
-        </w:rPr>
-      </w:pPr>
-      <w:r>
-        <w:rPr>
-          <w:i/>
-          <w:iCs/>
-        </w:rPr>
-      </w:r>
-    </w:p>
-    <w:p>
-      <w:pPr>
-        <w:pStyle w:val="Heading2"/>
-        <w:rPr/>
-      </w:pPr>
-      <w:r>
-        <w:rPr/>
-        <w:t>Identify the Headings</w:t>
-      </w:r>
-    </w:p>
-    <w:p>
-      <w:pPr>
-        <w:pStyle w:val="BodyText"/>
-        <w:rPr/>
-      </w:pPr>
-      <w:r>
-        <w:rPr/>
-        <w:t>Headings, or heads, are organizational devices that guide the reader through your paper. There are two types: component heads and text heads.</w:t>
-      </w:r>
-    </w:p>
-    <w:p>
-      <w:pPr>
-        <w:pStyle w:val="BodyText"/>
-        <w:rPr/>
-      </w:pPr>
-      <w:r>
-        <w:rPr/>
-        <w:t>Component heads identify the different components of your paper and are not topically subordinate to each other. Examples include Acknowledgments and References and, for these, the correct style to use is “Heading 5”. Use “figure caption” for your Figure captions, and “table head” for your table title. Run-in heads, such as “Abstract”, will require you to apply a style (in this case, italic) in addition to the style provided by the drop down menu to differentiate the head from the text.</w:t>
-      </w:r>
-    </w:p>
-    <w:p>
-      <w:pPr>
-        <w:pStyle w:val="BodyText"/>
-        <w:rPr/>
-      </w:pPr>
-      <w:r>
-        <w:rPr/>
-        <w:t>Text heads organize the topics on a relational, hierarchical basis. For example, the paper title is the primary text head because all subsequent material relates and elaborates on this one topic. If there are two or more sub-topics, the next level head (uppercase Roman numerals) should be used and, conversely, if there are not at least two sub-topics, then no subheads should be introduced. Styles named “Heading 1”, “Heading 2”, “Heading 3”, and “Heading 4” are prescribed.</w:t>
-      </w:r>
-    </w:p>
-    <w:p>
-      <w:pPr>
-        <w:pStyle w:val="Heading2"/>
-        <w:rPr/>
-      </w:pPr>
-      <w:r>
-        <w:rPr/>
-        <w:t>Figures and Tables</w:t>
-      </w:r>
-    </w:p>
-    <w:p>
-      <w:pPr>
-        <w:pStyle w:val="Heading4"/>
-        <w:ind w:firstLine="504"/>
-        <w:rPr/>
-      </w:pPr>
-      <w:r>
-        <w:rPr/>
-        <w:t xml:space="preserve"> </w:t>
-      </w:r>
-      <w:r>
-        <w:rPr/>
-        <w:t xml:space="preserve">Positioning Figures and Tables: </w:t>
-      </w:r>
-      <w:r>
-        <w:rPr>
-          <w:i w:val="false"/>
-        </w:rPr>
-        <w:t>Place figures and tables at the top and bottom of columns. Avoid placing them in the middle of columns. Large figures and tables may span across both columns. Figure captions should be below the figures; table heads should appear above the tables. Insert figures and tables after they are cited in the text. Use the abbreviation “Fig. 1”, even at the beginning of a sentence.</w:t>
-      </w:r>
-    </w:p>
-    <w:p>
-      <w:pPr>
-        <w:pStyle w:val="Tablehead"/>
-        <w:numPr>
-          <w:ilvl w:val="0"/>
-          <w:numId w:val="6"/>
-        </w:numPr>
-        <w:rPr/>
-      </w:pPr>
-      <w:r>
-        <w:rPr/>
-        <w:t>Table Type Styles</w:t>
-      </w:r>
-    </w:p>
-    <w:tbl>
-      <w:tblPr>
-        <w:tblW w:w="4860" w:type="dxa"/>
-        <w:jc w:val="center"/>
-        <w:tblInd w:w="0" w:type="dxa"/>
-        <w:tblLayout w:type="fixed"/>
-        <w:tblCellMar>
-          <w:top w:w="0" w:type="dxa"/>
-          <w:start w:w="108" w:type="dxa"/>
-          <w:bottom w:w="0" w:type="dxa"/>
-          <w:end w:w="108" w:type="dxa"/>
-        </w:tblCellMar>
-        <w:tblLook w:firstRow="0" w:noVBand="0" w:lastRow="0" w:firstColumn="0" w:lastColumn="0" w:noHBand="0"/>
-      </w:tblPr>
-      <w:tblGrid>
-        <w:gridCol w:w="719"/>
-        <w:gridCol w:w="2340"/>
-        <w:gridCol w:w="900"/>
-        <w:gridCol w:w="900"/>
-      </w:tblGrid>
-      <w:tr>
-        <w:trPr>
-          <w:tblHeader w:val="true"/>
-          <w:trHeight w:val="240" w:hRule="atLeast"/>
-          <w:cantSplit w:val="true"/>
-        </w:trPr>
-        <w:tc>
-          <w:tcPr>
-            <w:tcW w:w="719" w:type="dxa"/>
-            <w:vMerge w:val="restart"/>
-            <w:tcBorders>
-              <w:top w:val="single" w:sz="2" w:space="0" w:color="000000"/>
-              <w:start w:val="single" w:sz="2" w:space="0" w:color="000000"/>
-              <w:bottom w:val="single" w:sz="2" w:space="0" w:color="000000"/>
-              <w:end w:val="single" w:sz="2" w:space="0" w:color="000000"/>
-            </w:tcBorders>
-            <w:vAlign w:val="center"/>
-          </w:tcPr>
-          <w:p>
-            <w:pPr>
-              <w:pStyle w:val="Tablecolhead"/>
-              <w:rPr/>
-            </w:pPr>
-            <w:r>
-              <w:rPr/>
-              <w:t>Table Head</w:t>
-            </w:r>
-          </w:p>
-        </w:tc>
-        <w:tc>
-          <w:tcPr>
-            <w:tcW w:w="4140" w:type="dxa"/>
-            <w:gridSpan w:val="3"/>
-            <w:tcBorders>
-              <w:top w:val="single" w:sz="2" w:space="0" w:color="000000"/>
-              <w:start w:val="single" w:sz="2" w:space="0" w:color="000000"/>
-              <w:bottom w:val="single" w:sz="2" w:space="0" w:color="000000"/>
-              <w:end w:val="single" w:sz="2" w:space="0" w:color="000000"/>
-            </w:tcBorders>
-            <w:vAlign w:val="center"/>
-          </w:tcPr>
-          <w:p>
-            <w:pPr>
-              <w:pStyle w:val="Tablecolhead"/>
-              <w:rPr/>
-            </w:pPr>
-            <w:r>
-              <w:rPr/>
-              <w:t>Table Column Head</w:t>
-            </w:r>
-          </w:p>
-        </w:tc>
-      </w:tr>
-      <w:tr>
-        <w:trPr>
-          <w:tblHeader w:val="true"/>
-          <w:trHeight w:val="240" w:hRule="atLeast"/>
-          <w:cantSplit w:val="true"/>
-        </w:trPr>
-        <w:tc>
-          <w:tcPr>
-            <w:tcW w:w="719" w:type="dxa"/>
-            <w:vMerge w:val="continue"/>
-            <w:tcBorders>
-              <w:top w:val="single" w:sz="2" w:space="0" w:color="000000"/>
-              <w:start w:val="single" w:sz="2" w:space="0" w:color="000000"/>
-              <w:bottom w:val="single" w:sz="2" w:space="0" w:color="000000"/>
-              <w:end w:val="single" w:sz="2" w:space="0" w:color="000000"/>
-            </w:tcBorders>
-          </w:tcPr>
-          <w:p>
-            <w:pPr>
-              <w:pStyle w:val="Normal"/>
-              <w:rPr>
-                <w:sz w:val="16"/>
-                <w:szCs w:val="16"/>
-              </w:rPr>
-            </w:pPr>
-            <w:r>
-              <w:rPr>
-                <w:sz w:val="16"/>
-                <w:szCs w:val="16"/>
-              </w:rPr>
-            </w:r>
-          </w:p>
-        </w:tc>
-        <w:tc>
-          <w:tcPr>
-            <w:tcW w:w="2340" w:type="dxa"/>
-            <w:tcBorders>
-              <w:top w:val="single" w:sz="2" w:space="0" w:color="000000"/>
-              <w:start w:val="single" w:sz="2" w:space="0" w:color="000000"/>
-              <w:bottom w:val="single" w:sz="2" w:space="0" w:color="000000"/>
-              <w:end w:val="single" w:sz="2" w:space="0" w:color="000000"/>
-            </w:tcBorders>
-            <w:vAlign w:val="center"/>
-          </w:tcPr>
-          <w:p>
-            <w:pPr>
-              <w:pStyle w:val="Tablecolsubhead"/>
-              <w:rPr/>
-            </w:pPr>
-            <w:r>
-              <w:rPr/>
-              <w:t>Table column subhead</w:t>
-            </w:r>
-          </w:p>
-        </w:tc>
-        <w:tc>
-          <w:tcPr>
-            <w:tcW w:w="900" w:type="dxa"/>
-            <w:tcBorders>
-              <w:top w:val="single" w:sz="2" w:space="0" w:color="000000"/>
-              <w:start w:val="single" w:sz="2" w:space="0" w:color="000000"/>
-              <w:bottom w:val="single" w:sz="2" w:space="0" w:color="000000"/>
-              <w:end w:val="single" w:sz="2" w:space="0" w:color="000000"/>
-            </w:tcBorders>
-            <w:vAlign w:val="center"/>
-          </w:tcPr>
-          <w:p>
-            <w:pPr>
-              <w:pStyle w:val="Tablecolsubhead"/>
-              <w:rPr/>
-            </w:pPr>
-            <w:r>
-              <w:rPr/>
-              <w:t>Subhead</w:t>
-            </w:r>
-          </w:p>
-        </w:tc>
-        <w:tc>
-          <w:tcPr>
-            <w:tcW w:w="900" w:type="dxa"/>
-            <w:tcBorders>
-              <w:top w:val="single" w:sz="2" w:space="0" w:color="000000"/>
-              <w:start w:val="single" w:sz="2" w:space="0" w:color="000000"/>
-              <w:bottom w:val="single" w:sz="2" w:space="0" w:color="000000"/>
-              <w:end w:val="single" w:sz="2" w:space="0" w:color="000000"/>
-            </w:tcBorders>
-            <w:vAlign w:val="center"/>
-          </w:tcPr>
-          <w:p>
-            <w:pPr>
-              <w:pStyle w:val="Tablecolsubhead"/>
-              <w:rPr/>
-            </w:pPr>
-            <w:r>
-              <w:rPr/>
-              <w:t>Subhead</w:t>
-            </w:r>
-          </w:p>
-        </w:tc>
-      </w:tr>
-      <w:tr>
-        <w:trPr>
-          <w:trHeight w:val="320" w:hRule="atLeast"/>
-        </w:trPr>
-        <w:tc>
-          <w:tcPr>
-            <w:tcW w:w="719" w:type="dxa"/>
-            <w:tcBorders>
-              <w:top w:val="single" w:sz="2" w:space="0" w:color="000000"/>
-              <w:start w:val="single" w:sz="2" w:space="0" w:color="000000"/>
-              <w:bottom w:val="single" w:sz="2" w:space="0" w:color="000000"/>
-              <w:end w:val="single" w:sz="2" w:space="0" w:color="000000"/>
-            </w:tcBorders>
-            <w:vAlign w:val="center"/>
-          </w:tcPr>
-          <w:p>
-            <w:pPr>
-              <w:pStyle w:val="Tablecopy"/>
-              <w:rPr>
-                <w:sz w:val="8"/>
-                <w:szCs w:val="8"/>
-              </w:rPr>
-            </w:pPr>
-            <w:r>
-              <w:rPr/>
-              <w:t>copy</w:t>
-            </w:r>
-          </w:p>
-        </w:tc>
-        <w:tc>
-          <w:tcPr>
-            <w:tcW w:w="2340" w:type="dxa"/>
-            <w:tcBorders>
-              <w:top w:val="single" w:sz="2" w:space="0" w:color="000000"/>
-              <w:start w:val="single" w:sz="2" w:space="0" w:color="000000"/>
-              <w:bottom w:val="single" w:sz="2" w:space="0" w:color="000000"/>
-              <w:end w:val="single" w:sz="2" w:space="0" w:color="000000"/>
-            </w:tcBorders>
-            <w:vAlign w:val="center"/>
-          </w:tcPr>
-          <w:p>
-            <w:pPr>
-              <w:pStyle w:val="Tablecopy"/>
-              <w:rPr/>
-            </w:pPr>
-            <w:r>
-              <w:rPr/>
-              <w:t>More table copy</w:t>
-            </w:r>
-            <w:r>
-              <w:rPr>
-                <w:vertAlign w:val="superscript"/>
-              </w:rPr>
-              <w:t>a</w:t>
-            </w:r>
-          </w:p>
-        </w:tc>
-        <w:tc>
-          <w:tcPr>
-            <w:tcW w:w="900" w:type="dxa"/>
-            <w:tcBorders>
-              <w:top w:val="single" w:sz="2" w:space="0" w:color="000000"/>
-              <w:start w:val="single" w:sz="2" w:space="0" w:color="000000"/>
-              <w:bottom w:val="single" w:sz="2" w:space="0" w:color="000000"/>
-              <w:end w:val="single" w:sz="2" w:space="0" w:color="000000"/>
-            </w:tcBorders>
-            <w:vAlign w:val="center"/>
-          </w:tcPr>
-          <w:p>
-            <w:pPr>
-              <w:pStyle w:val="Normal"/>
-              <w:rPr>
-                <w:sz w:val="16"/>
-                <w:szCs w:val="16"/>
-              </w:rPr>
-            </w:pPr>
-            <w:r>
-              <w:rPr>
-                <w:sz w:val="16"/>
-                <w:szCs w:val="16"/>
-              </w:rPr>
-            </w:r>
-          </w:p>
-        </w:tc>
-        <w:tc>
-          <w:tcPr>
-            <w:tcW w:w="900" w:type="dxa"/>
-            <w:tcBorders>
-              <w:top w:val="single" w:sz="2" w:space="0" w:color="000000"/>
-              <w:start w:val="single" w:sz="2" w:space="0" w:color="000000"/>
-              <w:bottom w:val="single" w:sz="2" w:space="0" w:color="000000"/>
-              <w:end w:val="single" w:sz="2" w:space="0" w:color="000000"/>
-            </w:tcBorders>
-            <w:vAlign w:val="center"/>
-          </w:tcPr>
-          <w:p>
-            <w:pPr>
-              <w:pStyle w:val="Normal"/>
-              <w:rPr>
-                <w:sz w:val="16"/>
-                <w:szCs w:val="16"/>
-              </w:rPr>
-            </w:pPr>
-            <w:r>
-              <w:rPr>
-                <w:sz w:val="16"/>
-                <w:szCs w:val="16"/>
-              </w:rPr>
-            </w:r>
-          </w:p>
-        </w:tc>
-      </w:tr>
-    </w:tbl>
-    <w:p>
-      <w:pPr>
-        <w:pStyle w:val="Tablefootnote"/>
-        <w:numPr>
-          <w:ilvl w:val="0"/>
-          <w:numId w:val="7"/>
-        </w:numPr>
-        <w:ind w:hanging="29" w:start="58"/>
-        <w:rPr/>
-      </w:pPr>
-      <w:r>
-        <w:rPr/>
-        <w:t>Sample of a Table footnote. (</w:t>
-      </w:r>
-      <w:r>
-        <w:rPr>
-          <w:i/>
-        </w:rPr>
-        <w:t>Table footnote</w:t>
-      </w:r>
-      <w:r>
-        <w:rPr/>
-        <w:t>)</w:t>
-      </w:r>
-    </w:p>
-    <w:p>
-      <w:pPr>
-        <w:pStyle w:val="Figurecaption"/>
-        <w:numPr>
-          <w:ilvl w:val="0"/>
-          <w:numId w:val="3"/>
-        </w:numPr>
-        <w:ind w:hanging="0" w:start="0"/>
-        <w:rPr/>
-      </w:pPr>
-      <w:r>
-        <w:rPr/>
-        <w:t xml:space="preserve">Example of a figure caption. </w:t>
-      </w:r>
-      <w:r>
-        <w:rPr>
-          <w:iCs/>
-        </w:rPr>
-        <w:t>(</w:t>
-      </w:r>
-      <w:r>
-        <w:rPr>
-          <w:i/>
-          <w:iCs/>
-        </w:rPr>
-        <w:t>figure caption</w:t>
-      </w:r>
-      <w:r>
-        <w:rPr>
-          <w:iCs/>
-        </w:rPr>
-        <w:t>)</w:t>
-      </w:r>
-    </w:p>
-    <w:p>
-      <w:pPr>
-        <w:pStyle w:val="BodyText"/>
-        <w:rPr/>
-      </w:pPr>
-      <w:r>
-        <w:rPr/>
-        <w:t>Figure Labels: Use 8 point Times New Roman for Figure labels. Use words rather than symbols or abbreviations when writing Figure axis labels to avoid confusing the reader. As an example, write the quantity “Magnetization”, or “Magnetization, M”, not just “M”. If including units in the label, present them within parentheses. Do not label axes only with units. In the example, write “Magnetization (A/m)” or “Magnetization {A[m(1)]}”, not just “A/m”. Do not label axes with a ratio of quantities and units. For example, write “Temperature (K)”, not “Temperature/K”.</w:t>
-      </w:r>
-    </w:p>
-    <w:p>
-      <w:pPr>
-        <w:pStyle w:val="Heading5"/>
-        <w:rPr/>
-      </w:pPr>
-      <w:r>
-        <w:rPr/>
-        <w:t xml:space="preserve">Acknowledgment </w:t>
-      </w:r>
-      <w:r>
-        <w:rPr>
-          <w:i/>
-          <w:iCs/>
-        </w:rPr>
-        <w:t>(</w:t>
-      </w:r>
-      <w:r>
-        <w:rPr>
-          <w:i/>
-          <w:iCs/>
-          <w:caps w:val="false"/>
-          <w:smallCaps w:val="false"/>
-        </w:rPr>
-        <w:t>Heading 5</w:t>
-      </w:r>
-      <w:r>
-        <w:rPr>
-          <w:i/>
-          <w:iCs/>
-        </w:rPr>
-        <w:t>)</w:t>
-      </w:r>
-    </w:p>
-    <w:p>
-      <w:pPr>
-        <w:pStyle w:val="BodyText"/>
-        <w:rPr/>
-      </w:pPr>
-      <w:r>
-        <w:rPr/>
-        <w:t>The preferred spelling of the word “acknowledgment” in America is without an “e” after the “g”. Avoid the stilted expression “</w:t>
-      </w:r>
-      <w:r>
-        <w:rPr>
-          <w:lang w:val="en-US"/>
-        </w:rPr>
-        <w:t>o</w:t>
-      </w:r>
-      <w:r>
-        <w:rPr/>
-        <w:t>ne of us (R. B. G.) thanks ...</w:t>
-      </w:r>
-      <w:r>
-        <w:rPr>
-          <w:lang w:val="en-US"/>
-        </w:rPr>
-        <w:t xml:space="preserve">”.  </w:t>
-      </w:r>
-      <w:r>
-        <w:rPr/>
-        <w:t>Instead, try “R. B. G. thanks...”.</w:t>
-      </w:r>
-      <w:r>
-        <w:rPr>
-          <w:lang w:val="en-US"/>
-        </w:rPr>
-        <w:t xml:space="preserve"> </w:t>
-      </w:r>
-      <w:r>
-        <w:rPr/>
-        <w:t>Put sponsor acknowledgments in the unnumbered footnote on the first page.</w:t>
-      </w:r>
-    </w:p>
-    <w:p>
-      <w:pPr>
-        <w:pStyle w:val="Heading5"/>
-        <w:rPr/>
-      </w:pPr>
-      <w:r>
-        <w:rPr/>
-        <w:t>References</w:t>
-      </w:r>
-    </w:p>
-    <w:p>
-      <w:pPr>
-        <w:pStyle w:val="BodyText"/>
-        <w:rPr/>
-      </w:pPr>
-      <w:r>
-        <w:rPr/>
-        <w:t>The template will number citations consecutively within brackets [1]. The sentence punctuation follows the bracket [2]. Refer simply to the reference number, as in [3]—do not use “Ref. [3]” or “reference [3]” except at the beginning of a sentence: “Reference [3] was the first</w:t>
-      </w:r>
-      <w:r>
-        <w:rPr>
-          <w:lang w:val="en-US"/>
-        </w:rPr>
-        <w:t xml:space="preserve"> </w:t>
-      </w:r>
-      <w:r>
-        <w:rPr/>
-        <w:t>...”</w:t>
-      </w:r>
-    </w:p>
-    <w:p>
-      <w:pPr>
-        <w:pStyle w:val="BodyText"/>
-        <w:rPr/>
-      </w:pPr>
-      <w:r>
-        <w:rPr/>
-        <w:t>Number footnotes separately in superscripts. Place the actual footnote at the bottom of the column in which it was cited. Do not put footnotes in the</w:t>
-      </w:r>
-      <w:r>
-        <w:rPr>
-          <w:lang w:val="en-US"/>
-        </w:rPr>
-        <w:t xml:space="preserve"> abstract or</w:t>
-      </w:r>
-      <w:r>
-        <w:rPr/>
-        <w:t xml:space="preserve"> reference list. Use letters for table footnotes.</w:t>
-      </w:r>
-    </w:p>
-    <w:p>
-      <w:pPr>
-        <w:pStyle w:val="BodyText"/>
-        <w:rPr/>
-      </w:pPr>
-      <w:r>
-        <w:rPr/>
-        <w:t>Unless there are six authors or more give all authors</w:t>
-      </w:r>
-      <w:r>
-        <w:rPr>
-          <w:lang w:val="en-US"/>
-        </w:rPr>
-        <w:t xml:space="preserve">’ </w:t>
-      </w:r>
-      <w:r>
-        <w:rPr/>
-        <w:t>names; do not use “et al.”. Papers that have not been published, even if they have been submitted for publication, should be cited as “unpublished” [4]. Papers that have been accepted for publication should be cited as “in press” [5]. Capitalize only the first word in a paper title, except for proper nouns and element symbols.</w:t>
-      </w:r>
-    </w:p>
-    <w:p>
-      <w:pPr>
-        <w:pStyle w:val="BodyText"/>
-        <w:rPr/>
-      </w:pPr>
-      <w:r>
-        <w:rPr/>
-        <w:t>For papers published in translation journals, please give the English citation first, followed by the original foreign-language citation [6].</w:t>
-      </w:r>
-    </w:p>
-    <w:p>
-      <w:pPr>
-        <w:pStyle w:val="Normal"/>
-        <w:rPr/>
-      </w:pPr>
-      <w:r>
-        <w:rPr/>
+        <w:t>(references)</w:t>
       </w:r>
     </w:p>
     <w:p>
@@ -2563,14 +2586,7 @@
       </w:pPr>
       <w:r>
         <w:rPr/>
-        <w:t xml:space="preserve">G. Eason, B. Noble, and I. N. Sneddon, “On certain integrals of Lipschitz-Hankel type involving products of Bessel functions,” Phil. Trans. Roy. Soc. London, vol. A247, pp. 529–551, April 1955. </w:t>
-      </w:r>
-      <w:r>
-        <w:rPr>
-          <w:i/>
-          <w:iCs/>
-        </w:rPr>
-        <w:t>(references)</w:t>
+        <w:t>J. Clerk Maxwell, A Treatise on Electricity and Magnetism, 3rd ed., vol. 2. Oxford: Clarendon, 1892, pp.68–73.</w:t>
       </w:r>
     </w:p>
     <w:p>
@@ -2585,7 +2601,7 @@
       </w:pPr>
       <w:r>
         <w:rPr/>
-        <w:t>J. Clerk Maxwell, A Treatise on Electricity and Magnetism, 3rd ed., vol. 2. Oxford: Clarendon, 1892, pp.68–73.</w:t>
+        <w:t>I. S. Jacobs and C. P. Bean, “Fine particles, thin films and exchange anisotropy,” in Magnetism, vol. III, G. T. Rado and H. Suhl, Eds. New York: Academic, 1963, pp. 271–350.</w:t>
       </w:r>
     </w:p>
     <w:p>
@@ -2600,7 +2616,7 @@
       </w:pPr>
       <w:r>
         <w:rPr/>
-        <w:t>I. S. Jacobs and C. P. Bean, “Fine particles, thin films and exchange anisotropy,” in Magnetism, vol. III, G. T. Rado and H. Suhl, Eds. New York: Academic, 1963, pp. 271–350.</w:t>
+        <w:t>K. Elissa, “Title of paper if known,” unpublished.</w:t>
       </w:r>
     </w:p>
     <w:p>
@@ -2615,7 +2631,7 @@
       </w:pPr>
       <w:r>
         <w:rPr/>
-        <w:t>K. Elissa, “Title of paper if known,” unpublished.</w:t>
+        <w:t>R. Nicole, “Title of paper with only first word capitalized,” J. Name Stand. Abbrev., in press.</w:t>
       </w:r>
     </w:p>
     <w:p>
@@ -2630,7 +2646,7 @@
       </w:pPr>
       <w:r>
         <w:rPr/>
-        <w:t>R. Nicole, “Title of paper with only first word capitalized,” J. Name Stand. Abbrev., in press.</w:t>
+        <w:t>Y. Yorozu, M. Hirano, K. Oka, and Y. Tagawa, “Electron spectroscopy studies on magneto-optical media and plastic substrate interface,” IEEE Transl. J. Magn. Japan, vol. 2, pp. 740–741, August 1987 [Digests 9th Annual Conf. Magnetics Japan, p. 301, 1982].</w:t>
       </w:r>
     </w:p>
     <w:p>
@@ -2645,7 +2661,7 @@
       </w:pPr>
       <w:r>
         <w:rPr/>
-        <w:t>Y. Yorozu, M. Hirano, K. Oka, and Y. Tagawa, “Electron spectroscopy studies on magneto-optical media and plastic substrate interface,” IEEE Transl. J. Magn. Japan, vol. 2, pp. 740–741, August 1987 [Digests 9th Annual Conf. Magnetics Japan, p. 301, 1982].</w:t>
+        <w:t>M. Young, The Technical Writer’s Handbook. Mill Valley, CA: University Science, 1989.</w:t>
       </w:r>
     </w:p>
     <w:p>
@@ -2656,21 +2672,6 @@
           <w:numId w:val="5"/>
         </w:numPr>
         <w:ind w:hanging="354" w:start="354"/>
-        <w:rPr/>
-      </w:pPr>
-      <w:r>
-        <w:rPr/>
-        <w:t>M. Young, The Technical Writer’s Handbook. Mill Valley, CA: University Science, 1989.</w:t>
-      </w:r>
-    </w:p>
-    <w:p>
-      <w:pPr>
-        <w:pStyle w:val="References"/>
-        <w:numPr>
-          <w:ilvl w:val="0"/>
-          <w:numId w:val="5"/>
-        </w:numPr>
-        <w:ind w:hanging="354" w:start="354"/>
         <w:rPr>
           <w:rFonts w:ascii="NimbusRomNo9L-Regu" w:hAnsi="NimbusRomNo9L-Regu" w:eastAsia="NimbusRomNo9L-Regu" w:cs="NimbusRomNo9L-Regu"/>
         </w:rPr>
@@ -2679,7 +2680,7 @@
         <w:rPr/>
         <w:t xml:space="preserve">K. Eves and J. Valasek, “Adaptive control for singularly perturbed systems examples,” Code Ocean, Aug. 2023. [Online]. Available: </w:t>
       </w:r>
-      <w:hyperlink r:id="rId2">
+      <w:hyperlink r:id="rId16">
         <w:r>
           <w:rPr/>
           <w:t>https://codeocean.com/capsule/4989235/tree</w:t>
@@ -2705,7 +2706,7 @@
         <w:rPr/>
         <w:t xml:space="preserve">D. P. Kingma and M. Welling, “Auto-encoding variational Bayes,” 2013, arXiv:1312.6114. [Online]. Available: </w:t>
       </w:r>
-      <w:hyperlink r:id="rId3">
+      <w:hyperlink r:id="rId17">
         <w:r>
           <w:rPr/>
           <w:t>https://arxiv.org/abs/1312.6114</w:t>
@@ -2783,7 +2784,1169 @@
           <w:ilvl w:val="0"/>
           <w:numId w:val="0"/>
         </w:numPr>
-        <w:spacing w:lineRule="auto" w:line="240"/>
+        <w:ind w:hanging="360" w:start="360"/>
+        <w:rPr/>
+      </w:pPr>
+      <w:r>
+        <w:rPr/>
+      </w:r>
+    </w:p>
+    <w:p>
+      <w:pPr>
+        <w:pStyle w:val="References"/>
+        <w:numPr>
+          <w:ilvl w:val="0"/>
+          <w:numId w:val="0"/>
+        </w:numPr>
+        <w:ind w:hanging="360" w:start="360"/>
+        <w:rPr/>
+      </w:pPr>
+      <w:r>
+        <w:rPr/>
+      </w:r>
+    </w:p>
+    <w:p>
+      <w:pPr>
+        <w:pStyle w:val="References"/>
+        <w:numPr>
+          <w:ilvl w:val="0"/>
+          <w:numId w:val="0"/>
+        </w:numPr>
+        <w:ind w:hanging="360" w:start="360"/>
+        <w:rPr/>
+      </w:pPr>
+      <w:r>
+        <w:rPr/>
+      </w:r>
+    </w:p>
+    <w:p>
+      <w:pPr>
+        <w:pStyle w:val="References"/>
+        <w:numPr>
+          <w:ilvl w:val="0"/>
+          <w:numId w:val="0"/>
+        </w:numPr>
+        <w:ind w:hanging="360" w:start="360"/>
+        <w:rPr/>
+      </w:pPr>
+      <w:r>
+        <w:rPr/>
+      </w:r>
+    </w:p>
+    <w:p>
+      <w:pPr>
+        <w:pStyle w:val="References"/>
+        <w:numPr>
+          <w:ilvl w:val="0"/>
+          <w:numId w:val="0"/>
+        </w:numPr>
+        <w:ind w:hanging="360" w:start="360"/>
+        <w:rPr/>
+      </w:pPr>
+      <w:r>
+        <w:rPr/>
+      </w:r>
+    </w:p>
+    <w:p>
+      <w:pPr>
+        <w:pStyle w:val="References"/>
+        <w:numPr>
+          <w:ilvl w:val="0"/>
+          <w:numId w:val="0"/>
+        </w:numPr>
+        <w:ind w:hanging="360" w:start="360"/>
+        <w:rPr/>
+      </w:pPr>
+      <w:r>
+        <w:rPr/>
+      </w:r>
+    </w:p>
+    <w:p>
+      <w:pPr>
+        <w:pStyle w:val="References"/>
+        <w:numPr>
+          <w:ilvl w:val="0"/>
+          <w:numId w:val="0"/>
+        </w:numPr>
+        <w:ind w:hanging="360" w:start="360"/>
+        <w:rPr/>
+      </w:pPr>
+      <w:r>
+        <w:rPr/>
+      </w:r>
+    </w:p>
+    <w:p>
+      <w:pPr>
+        <w:pStyle w:val="References"/>
+        <w:numPr>
+          <w:ilvl w:val="0"/>
+          <w:numId w:val="0"/>
+        </w:numPr>
+        <w:ind w:hanging="360" w:start="360"/>
+        <w:rPr/>
+      </w:pPr>
+      <w:r>
+        <w:rPr/>
+      </w:r>
+    </w:p>
+    <w:p>
+      <w:pPr>
+        <w:pStyle w:val="References"/>
+        <w:numPr>
+          <w:ilvl w:val="0"/>
+          <w:numId w:val="0"/>
+        </w:numPr>
+        <w:ind w:hanging="360" w:start="360"/>
+        <w:rPr/>
+      </w:pPr>
+      <w:r>
+        <w:rPr/>
+      </w:r>
+    </w:p>
+    <w:p>
+      <w:pPr>
+        <w:pStyle w:val="References"/>
+        <w:numPr>
+          <w:ilvl w:val="0"/>
+          <w:numId w:val="0"/>
+        </w:numPr>
+        <w:ind w:hanging="360" w:start="360"/>
+        <w:rPr/>
+      </w:pPr>
+      <w:r>
+        <w:rPr/>
+      </w:r>
+    </w:p>
+    <w:p>
+      <w:pPr>
+        <w:pStyle w:val="References"/>
+        <w:numPr>
+          <w:ilvl w:val="0"/>
+          <w:numId w:val="0"/>
+        </w:numPr>
+        <w:ind w:hanging="360" w:start="360"/>
+        <w:rPr/>
+      </w:pPr>
+      <w:r>
+        <w:rPr/>
+      </w:r>
+    </w:p>
+    <w:p>
+      <w:pPr>
+        <w:pStyle w:val="References"/>
+        <w:numPr>
+          <w:ilvl w:val="0"/>
+          <w:numId w:val="0"/>
+        </w:numPr>
+        <w:ind w:hanging="360" w:start="360"/>
+        <w:rPr/>
+      </w:pPr>
+      <w:r>
+        <w:rPr/>
+      </w:r>
+    </w:p>
+    <w:p>
+      <w:pPr>
+        <w:pStyle w:val="References"/>
+        <w:numPr>
+          <w:ilvl w:val="0"/>
+          <w:numId w:val="0"/>
+        </w:numPr>
+        <w:ind w:hanging="360" w:start="360"/>
+        <w:rPr/>
+      </w:pPr>
+      <w:r>
+        <w:rPr/>
+      </w:r>
+    </w:p>
+    <w:p>
+      <w:pPr>
+        <w:pStyle w:val="References"/>
+        <w:numPr>
+          <w:ilvl w:val="0"/>
+          <w:numId w:val="0"/>
+        </w:numPr>
+        <w:ind w:hanging="360" w:start="360"/>
+        <w:rPr/>
+      </w:pPr>
+      <w:r>
+        <w:rPr/>
+      </w:r>
+    </w:p>
+    <w:p>
+      <w:pPr>
+        <w:pStyle w:val="References"/>
+        <w:numPr>
+          <w:ilvl w:val="0"/>
+          <w:numId w:val="0"/>
+        </w:numPr>
+        <w:ind w:hanging="360" w:start="360"/>
+        <w:rPr/>
+      </w:pPr>
+      <w:r>
+        <w:rPr/>
+      </w:r>
+    </w:p>
+    <w:p>
+      <w:pPr>
+        <w:pStyle w:val="References"/>
+        <w:numPr>
+          <w:ilvl w:val="0"/>
+          <w:numId w:val="0"/>
+        </w:numPr>
+        <w:ind w:hanging="360" w:start="360"/>
+        <w:rPr/>
+      </w:pPr>
+      <w:r>
+        <w:rPr/>
+      </w:r>
+    </w:p>
+    <w:p>
+      <w:pPr>
+        <w:pStyle w:val="References"/>
+        <w:numPr>
+          <w:ilvl w:val="0"/>
+          <w:numId w:val="0"/>
+        </w:numPr>
+        <w:ind w:hanging="360" w:start="360"/>
+        <w:rPr/>
+      </w:pPr>
+      <w:r>
+        <w:rPr/>
+      </w:r>
+    </w:p>
+    <w:p>
+      <w:pPr>
+        <w:pStyle w:val="References"/>
+        <w:numPr>
+          <w:ilvl w:val="0"/>
+          <w:numId w:val="0"/>
+        </w:numPr>
+        <w:ind w:hanging="360" w:start="360"/>
+        <w:rPr/>
+      </w:pPr>
+      <w:r>
+        <w:rPr/>
+      </w:r>
+    </w:p>
+    <w:p>
+      <w:pPr>
+        <w:pStyle w:val="References"/>
+        <w:numPr>
+          <w:ilvl w:val="0"/>
+          <w:numId w:val="0"/>
+        </w:numPr>
+        <w:ind w:hanging="360" w:start="360"/>
+        <w:rPr/>
+      </w:pPr>
+      <w:r>
+        <w:rPr/>
+      </w:r>
+    </w:p>
+    <w:p>
+      <w:pPr>
+        <w:pStyle w:val="References"/>
+        <w:numPr>
+          <w:ilvl w:val="0"/>
+          <w:numId w:val="0"/>
+        </w:numPr>
+        <w:ind w:hanging="360" w:start="360"/>
+        <w:rPr/>
+      </w:pPr>
+      <w:r>
+        <w:rPr/>
+      </w:r>
+    </w:p>
+    <w:p>
+      <w:pPr>
+        <w:pStyle w:val="References"/>
+        <w:numPr>
+          <w:ilvl w:val="0"/>
+          <w:numId w:val="0"/>
+        </w:numPr>
+        <w:ind w:hanging="360" w:start="360"/>
+        <w:rPr/>
+      </w:pPr>
+      <w:r>
+        <w:rPr/>
+      </w:r>
+    </w:p>
+    <w:p>
+      <w:pPr>
+        <w:pStyle w:val="References"/>
+        <w:numPr>
+          <w:ilvl w:val="0"/>
+          <w:numId w:val="0"/>
+        </w:numPr>
+        <w:ind w:hanging="360" w:start="360"/>
+        <w:rPr/>
+      </w:pPr>
+      <w:r>
+        <w:rPr/>
+      </w:r>
+    </w:p>
+    <w:p>
+      <w:pPr>
+        <w:pStyle w:val="References"/>
+        <w:numPr>
+          <w:ilvl w:val="0"/>
+          <w:numId w:val="0"/>
+        </w:numPr>
+        <w:ind w:hanging="360" w:start="360"/>
+        <w:rPr/>
+      </w:pPr>
+      <w:r>
+        <w:rPr/>
+      </w:r>
+    </w:p>
+    <w:p>
+      <w:pPr>
+        <w:pStyle w:val="References"/>
+        <w:numPr>
+          <w:ilvl w:val="0"/>
+          <w:numId w:val="0"/>
+        </w:numPr>
+        <w:ind w:hanging="360" w:start="360"/>
+        <w:rPr/>
+      </w:pPr>
+      <w:r>
+        <w:rPr/>
+      </w:r>
+    </w:p>
+    <w:p>
+      <w:pPr>
+        <w:pStyle w:val="References"/>
+        <w:numPr>
+          <w:ilvl w:val="0"/>
+          <w:numId w:val="0"/>
+        </w:numPr>
+        <w:ind w:hanging="360" w:start="360"/>
+        <w:rPr/>
+      </w:pPr>
+      <w:r>
+        <w:rPr/>
+      </w:r>
+    </w:p>
+    <w:p>
+      <w:pPr>
+        <w:pStyle w:val="References"/>
+        <w:numPr>
+          <w:ilvl w:val="0"/>
+          <w:numId w:val="0"/>
+        </w:numPr>
+        <w:ind w:hanging="360" w:start="360"/>
+        <w:rPr/>
+      </w:pPr>
+      <w:r>
+        <w:rPr/>
+      </w:r>
+    </w:p>
+    <w:p>
+      <w:pPr>
+        <w:pStyle w:val="References"/>
+        <w:numPr>
+          <w:ilvl w:val="0"/>
+          <w:numId w:val="0"/>
+        </w:numPr>
+        <w:ind w:hanging="0" w:start="360"/>
+        <w:rPr/>
+      </w:pPr>
+      <w:r>
+        <w:rPr/>
+      </w:r>
+    </w:p>
+    <w:p>
+      <w:pPr>
+        <w:pStyle w:val="References"/>
+        <w:numPr>
+          <w:ilvl w:val="0"/>
+          <w:numId w:val="0"/>
+        </w:numPr>
+        <w:ind w:hanging="0" w:start="360"/>
+        <w:rPr/>
+      </w:pPr>
+      <w:r>
+        <w:rPr/>
+      </w:r>
+    </w:p>
+    <w:p>
+      <w:pPr>
+        <w:pStyle w:val="References"/>
+        <w:numPr>
+          <w:ilvl w:val="0"/>
+          <w:numId w:val="0"/>
+        </w:numPr>
+        <w:ind w:hanging="0" w:start="360"/>
+        <w:rPr/>
+      </w:pPr>
+      <w:r>
+        <w:rPr/>
+      </w:r>
+    </w:p>
+    <w:p>
+      <w:pPr>
+        <w:pStyle w:val="References"/>
+        <w:numPr>
+          <w:ilvl w:val="0"/>
+          <w:numId w:val="0"/>
+        </w:numPr>
+        <w:ind w:hanging="0" w:start="360"/>
+        <w:rPr/>
+      </w:pPr>
+      <w:r>
+        <w:rPr/>
+      </w:r>
+    </w:p>
+    <w:p>
+      <w:pPr>
+        <w:pStyle w:val="References"/>
+        <w:numPr>
+          <w:ilvl w:val="0"/>
+          <w:numId w:val="0"/>
+        </w:numPr>
+        <w:ind w:hanging="0" w:start="360"/>
+        <w:rPr/>
+      </w:pPr>
+      <w:r>
+        <w:rPr/>
+      </w:r>
+    </w:p>
+    <w:p>
+      <w:pPr>
+        <w:pStyle w:val="References"/>
+        <w:numPr>
+          <w:ilvl w:val="0"/>
+          <w:numId w:val="0"/>
+        </w:numPr>
+        <w:ind w:hanging="0" w:start="360"/>
+        <w:rPr/>
+      </w:pPr>
+      <w:r>
+        <w:rPr/>
+      </w:r>
+    </w:p>
+    <w:p>
+      <w:pPr>
+        <w:pStyle w:val="References"/>
+        <w:numPr>
+          <w:ilvl w:val="0"/>
+          <w:numId w:val="0"/>
+        </w:numPr>
+        <w:ind w:hanging="0" w:start="360"/>
+        <w:rPr/>
+      </w:pPr>
+      <w:r>
+        <w:rPr/>
+      </w:r>
+    </w:p>
+    <w:p>
+      <w:pPr>
+        <w:pStyle w:val="References"/>
+        <w:numPr>
+          <w:ilvl w:val="0"/>
+          <w:numId w:val="0"/>
+        </w:numPr>
+        <w:ind w:hanging="0" w:start="360"/>
+        <w:rPr/>
+      </w:pPr>
+      <w:r>
+        <w:rPr/>
+      </w:r>
+    </w:p>
+    <w:p>
+      <w:pPr>
+        <w:pStyle w:val="References"/>
+        <w:numPr>
+          <w:ilvl w:val="0"/>
+          <w:numId w:val="0"/>
+        </w:numPr>
+        <w:ind w:hanging="0" w:start="360"/>
+        <w:rPr/>
+      </w:pPr>
+      <w:r>
+        <w:rPr/>
+      </w:r>
+    </w:p>
+    <w:p>
+      <w:pPr>
+        <w:pStyle w:val="References"/>
+        <w:numPr>
+          <w:ilvl w:val="0"/>
+          <w:numId w:val="0"/>
+        </w:numPr>
+        <w:ind w:hanging="0" w:start="360"/>
+        <w:rPr/>
+      </w:pPr>
+      <w:r>
+        <w:rPr/>
+      </w:r>
+    </w:p>
+    <w:p>
+      <w:pPr>
+        <w:pStyle w:val="References"/>
+        <w:numPr>
+          <w:ilvl w:val="0"/>
+          <w:numId w:val="0"/>
+        </w:numPr>
+        <w:ind w:hanging="0" w:start="360"/>
+        <w:rPr/>
+      </w:pPr>
+      <w:r>
+        <w:rPr/>
+      </w:r>
+    </w:p>
+    <w:p>
+      <w:pPr>
+        <w:pStyle w:val="References"/>
+        <w:numPr>
+          <w:ilvl w:val="0"/>
+          <w:numId w:val="0"/>
+        </w:numPr>
+        <w:ind w:hanging="0" w:start="360"/>
+        <w:rPr/>
+      </w:pPr>
+      <w:r>
+        <w:rPr/>
+      </w:r>
+    </w:p>
+    <w:p>
+      <w:pPr>
+        <w:pStyle w:val="References"/>
+        <w:numPr>
+          <w:ilvl w:val="0"/>
+          <w:numId w:val="0"/>
+        </w:numPr>
+        <w:ind w:hanging="0" w:start="360"/>
+        <w:rPr/>
+      </w:pPr>
+      <w:r>
+        <w:rPr/>
+      </w:r>
+    </w:p>
+    <w:p>
+      <w:pPr>
+        <w:pStyle w:val="References"/>
+        <w:numPr>
+          <w:ilvl w:val="0"/>
+          <w:numId w:val="0"/>
+        </w:numPr>
+        <w:ind w:hanging="0" w:start="360"/>
+        <w:rPr/>
+      </w:pPr>
+      <w:r>
+        <w:rPr/>
+      </w:r>
+    </w:p>
+    <w:p>
+      <w:pPr>
+        <w:pStyle w:val="References"/>
+        <w:numPr>
+          <w:ilvl w:val="0"/>
+          <w:numId w:val="0"/>
+        </w:numPr>
+        <w:ind w:hanging="0" w:start="360"/>
+        <w:rPr/>
+      </w:pPr>
+      <w:r>
+        <w:rPr/>
+      </w:r>
+    </w:p>
+    <w:p>
+      <w:pPr>
+        <w:pStyle w:val="References"/>
+        <w:numPr>
+          <w:ilvl w:val="0"/>
+          <w:numId w:val="0"/>
+        </w:numPr>
+        <w:ind w:hanging="0" w:start="360"/>
+        <w:rPr/>
+      </w:pPr>
+      <w:r>
+        <w:rPr/>
+      </w:r>
+    </w:p>
+    <w:p>
+      <w:pPr>
+        <w:pStyle w:val="References"/>
+        <w:numPr>
+          <w:ilvl w:val="0"/>
+          <w:numId w:val="0"/>
+        </w:numPr>
+        <w:ind w:hanging="0" w:start="360"/>
+        <w:rPr/>
+      </w:pPr>
+      <w:r>
+        <w:rPr/>
+      </w:r>
+    </w:p>
+    <w:p>
+      <w:pPr>
+        <w:pStyle w:val="References"/>
+        <w:numPr>
+          <w:ilvl w:val="0"/>
+          <w:numId w:val="0"/>
+        </w:numPr>
+        <w:ind w:hanging="0" w:start="360"/>
+        <w:rPr/>
+      </w:pPr>
+      <w:r>
+        <w:rPr/>
+      </w:r>
+    </w:p>
+    <w:p>
+      <w:pPr>
+        <w:pStyle w:val="References"/>
+        <w:numPr>
+          <w:ilvl w:val="0"/>
+          <w:numId w:val="0"/>
+        </w:numPr>
+        <w:ind w:hanging="0" w:start="360"/>
+        <w:rPr/>
+      </w:pPr>
+      <w:r>
+        <w:rPr/>
+      </w:r>
+    </w:p>
+    <w:p>
+      <w:pPr>
+        <w:pStyle w:val="References"/>
+        <w:numPr>
+          <w:ilvl w:val="0"/>
+          <w:numId w:val="0"/>
+        </w:numPr>
+        <w:ind w:hanging="0" w:start="360"/>
+        <w:rPr/>
+      </w:pPr>
+      <w:r>
+        <w:rPr/>
+      </w:r>
+    </w:p>
+    <w:p>
+      <w:pPr>
+        <w:pStyle w:val="References"/>
+        <w:numPr>
+          <w:ilvl w:val="0"/>
+          <w:numId w:val="0"/>
+        </w:numPr>
+        <w:ind w:hanging="0" w:start="360"/>
+        <w:rPr/>
+      </w:pPr>
+      <w:r>
+        <w:rPr/>
+      </w:r>
+    </w:p>
+    <w:p>
+      <w:pPr>
+        <w:pStyle w:val="References"/>
+        <w:numPr>
+          <w:ilvl w:val="0"/>
+          <w:numId w:val="0"/>
+        </w:numPr>
+        <w:ind w:hanging="0" w:start="360"/>
+        <w:rPr/>
+      </w:pPr>
+      <w:r>
+        <w:rPr/>
+      </w:r>
+    </w:p>
+    <w:p>
+      <w:pPr>
+        <w:pStyle w:val="References"/>
+        <w:numPr>
+          <w:ilvl w:val="0"/>
+          <w:numId w:val="0"/>
+        </w:numPr>
+        <w:ind w:hanging="0" w:start="360"/>
+        <w:rPr/>
+      </w:pPr>
+      <w:r>
+        <w:rPr/>
+      </w:r>
+    </w:p>
+    <w:p>
+      <w:pPr>
+        <w:pStyle w:val="References"/>
+        <w:numPr>
+          <w:ilvl w:val="0"/>
+          <w:numId w:val="0"/>
+        </w:numPr>
+        <w:ind w:hanging="0" w:start="360"/>
+        <w:rPr/>
+      </w:pPr>
+      <w:r>
+        <w:rPr/>
+      </w:r>
+    </w:p>
+    <w:p>
+      <w:pPr>
+        <w:pStyle w:val="References"/>
+        <w:numPr>
+          <w:ilvl w:val="0"/>
+          <w:numId w:val="0"/>
+        </w:numPr>
+        <w:ind w:hanging="0" w:start="360"/>
+        <w:rPr/>
+      </w:pPr>
+      <w:r>
+        <w:rPr/>
+      </w:r>
+    </w:p>
+    <w:p>
+      <w:pPr>
+        <w:pStyle w:val="References"/>
+        <w:numPr>
+          <w:ilvl w:val="0"/>
+          <w:numId w:val="0"/>
+        </w:numPr>
+        <w:ind w:hanging="0" w:start="360"/>
+        <w:rPr/>
+      </w:pPr>
+      <w:r>
+        <w:rPr/>
+      </w:r>
+    </w:p>
+    <w:p>
+      <w:pPr>
+        <w:pStyle w:val="References"/>
+        <w:numPr>
+          <w:ilvl w:val="0"/>
+          <w:numId w:val="0"/>
+        </w:numPr>
+        <w:ind w:hanging="0" w:start="360"/>
+        <w:rPr/>
+      </w:pPr>
+      <w:r>
+        <w:rPr/>
+      </w:r>
+    </w:p>
+    <w:p>
+      <w:pPr>
+        <w:pStyle w:val="References"/>
+        <w:numPr>
+          <w:ilvl w:val="0"/>
+          <w:numId w:val="0"/>
+        </w:numPr>
+        <w:ind w:hanging="0" w:start="360"/>
+        <w:rPr/>
+      </w:pPr>
+      <w:r>
+        <w:rPr/>
+      </w:r>
+    </w:p>
+    <w:p>
+      <w:pPr>
+        <w:pStyle w:val="References"/>
+        <w:numPr>
+          <w:ilvl w:val="0"/>
+          <w:numId w:val="0"/>
+        </w:numPr>
+        <w:ind w:hanging="0" w:start="360"/>
+        <w:rPr/>
+      </w:pPr>
+      <w:r>
+        <w:rPr/>
+      </w:r>
+    </w:p>
+    <w:p>
+      <w:pPr>
+        <w:pStyle w:val="References"/>
+        <w:numPr>
+          <w:ilvl w:val="0"/>
+          <w:numId w:val="0"/>
+        </w:numPr>
+        <w:ind w:hanging="0" w:start="360"/>
+        <w:rPr/>
+      </w:pPr>
+      <w:r>
+        <w:rPr/>
+      </w:r>
+    </w:p>
+    <w:p>
+      <w:pPr>
+        <w:pStyle w:val="References"/>
+        <w:numPr>
+          <w:ilvl w:val="0"/>
+          <w:numId w:val="0"/>
+        </w:numPr>
+        <w:ind w:hanging="0" w:start="360"/>
+        <w:rPr/>
+      </w:pPr>
+      <w:r>
+        <w:rPr/>
+      </w:r>
+    </w:p>
+    <w:p>
+      <w:pPr>
+        <w:pStyle w:val="References"/>
+        <w:numPr>
+          <w:ilvl w:val="0"/>
+          <w:numId w:val="0"/>
+        </w:numPr>
+        <w:ind w:hanging="0" w:start="360"/>
+        <w:rPr/>
+      </w:pPr>
+      <w:r>
+        <w:rPr/>
+      </w:r>
+    </w:p>
+    <w:p>
+      <w:pPr>
+        <w:pStyle w:val="References"/>
+        <w:numPr>
+          <w:ilvl w:val="0"/>
+          <w:numId w:val="0"/>
+        </w:numPr>
+        <w:ind w:hanging="0" w:start="360"/>
+        <w:rPr/>
+      </w:pPr>
+      <w:r>
+        <w:rPr/>
+      </w:r>
+    </w:p>
+    <w:p>
+      <w:pPr>
+        <w:pStyle w:val="References"/>
+        <w:numPr>
+          <w:ilvl w:val="0"/>
+          <w:numId w:val="0"/>
+        </w:numPr>
+        <w:ind w:hanging="0" w:start="360"/>
+        <w:rPr/>
+      </w:pPr>
+      <w:r>
+        <w:rPr/>
+      </w:r>
+    </w:p>
+    <w:p>
+      <w:pPr>
+        <w:pStyle w:val="References"/>
+        <w:numPr>
+          <w:ilvl w:val="0"/>
+          <w:numId w:val="0"/>
+        </w:numPr>
+        <w:ind w:hanging="0" w:start="360"/>
+        <w:rPr/>
+      </w:pPr>
+      <w:r>
+        <w:rPr/>
+      </w:r>
+    </w:p>
+    <w:p>
+      <w:pPr>
+        <w:pStyle w:val="References"/>
+        <w:numPr>
+          <w:ilvl w:val="0"/>
+          <w:numId w:val="0"/>
+        </w:numPr>
+        <w:ind w:hanging="360" w:start="360"/>
+        <w:rPr/>
+      </w:pPr>
+      <w:r>
+        <w:rPr/>
+      </w:r>
+    </w:p>
+    <w:p>
+      <w:pPr>
+        <w:pStyle w:val="References"/>
+        <w:numPr>
+          <w:ilvl w:val="0"/>
+          <w:numId w:val="0"/>
+        </w:numPr>
+        <w:ind w:hanging="360" w:start="360"/>
+        <w:rPr/>
+      </w:pPr>
+      <w:r>
+        <w:rPr/>
+      </w:r>
+    </w:p>
+    <w:p>
+      <w:pPr>
+        <w:pStyle w:val="References"/>
+        <w:numPr>
+          <w:ilvl w:val="0"/>
+          <w:numId w:val="0"/>
+        </w:numPr>
+        <w:ind w:hanging="360" w:start="360"/>
+        <w:rPr/>
+      </w:pPr>
+      <w:r>
+        <w:rPr/>
+      </w:r>
+    </w:p>
+    <w:p>
+      <w:pPr>
+        <w:pStyle w:val="References"/>
+        <w:numPr>
+          <w:ilvl w:val="0"/>
+          <w:numId w:val="0"/>
+        </w:numPr>
+        <w:ind w:hanging="360" w:start="360"/>
+        <w:rPr/>
+      </w:pPr>
+      <w:r>
+        <w:rPr/>
+      </w:r>
+    </w:p>
+    <w:p>
+      <w:pPr>
+        <w:pStyle w:val="References"/>
+        <w:numPr>
+          <w:ilvl w:val="0"/>
+          <w:numId w:val="0"/>
+        </w:numPr>
+        <w:ind w:hanging="360" w:start="360"/>
+        <w:rPr/>
+      </w:pPr>
+      <w:r>
+        <w:rPr/>
+      </w:r>
+    </w:p>
+    <w:p>
+      <w:pPr>
+        <w:pStyle w:val="References"/>
+        <w:numPr>
+          <w:ilvl w:val="0"/>
+          <w:numId w:val="0"/>
+        </w:numPr>
+        <w:ind w:hanging="360" w:start="360"/>
+        <w:rPr/>
+      </w:pPr>
+      <w:r>
+        <w:rPr/>
+      </w:r>
+    </w:p>
+    <w:p>
+      <w:pPr>
+        <w:pStyle w:val="References"/>
+        <w:numPr>
+          <w:ilvl w:val="0"/>
+          <w:numId w:val="0"/>
+        </w:numPr>
+        <w:ind w:hanging="360" w:start="360"/>
+        <w:rPr/>
+      </w:pPr>
+      <w:r>
+        <w:rPr/>
+      </w:r>
+    </w:p>
+    <w:p>
+      <w:pPr>
+        <w:pStyle w:val="References"/>
+        <w:numPr>
+          <w:ilvl w:val="0"/>
+          <w:numId w:val="0"/>
+        </w:numPr>
+        <w:ind w:hanging="360" w:start="360"/>
+        <w:rPr/>
+      </w:pPr>
+      <w:r>
+        <w:rPr/>
+      </w:r>
+    </w:p>
+    <w:p>
+      <w:pPr>
+        <w:pStyle w:val="References"/>
+        <w:numPr>
+          <w:ilvl w:val="0"/>
+          <w:numId w:val="0"/>
+        </w:numPr>
+        <w:ind w:hanging="360" w:start="360"/>
+        <w:rPr/>
+      </w:pPr>
+      <w:r>
+        <w:rPr/>
+      </w:r>
+    </w:p>
+    <w:p>
+      <w:pPr>
+        <w:pStyle w:val="References"/>
+        <w:numPr>
+          <w:ilvl w:val="0"/>
+          <w:numId w:val="0"/>
+        </w:numPr>
+        <w:ind w:hanging="360" w:start="360"/>
+        <w:rPr/>
+      </w:pPr>
+      <w:r>
+        <w:rPr/>
+      </w:r>
+    </w:p>
+    <w:p>
+      <w:pPr>
+        <w:pStyle w:val="References"/>
+        <w:numPr>
+          <w:ilvl w:val="0"/>
+          <w:numId w:val="0"/>
+        </w:numPr>
+        <w:ind w:hanging="360" w:start="360"/>
+        <w:rPr/>
+      </w:pPr>
+      <w:r>
+        <w:rPr/>
+      </w:r>
+    </w:p>
+    <w:p>
+      <w:pPr>
+        <w:pStyle w:val="References"/>
+        <w:numPr>
+          <w:ilvl w:val="0"/>
+          <w:numId w:val="0"/>
+        </w:numPr>
+        <w:ind w:hanging="360" w:start="360"/>
+        <w:rPr/>
+      </w:pPr>
+      <w:r>
+        <w:rPr/>
+      </w:r>
+    </w:p>
+    <w:p>
+      <w:pPr>
+        <w:pStyle w:val="References"/>
+        <w:numPr>
+          <w:ilvl w:val="0"/>
+          <w:numId w:val="0"/>
+        </w:numPr>
+        <w:ind w:hanging="360" w:start="360"/>
+        <w:rPr/>
+      </w:pPr>
+      <w:r>
+        <w:rPr/>
+      </w:r>
+    </w:p>
+    <w:p>
+      <w:pPr>
+        <w:pStyle w:val="References"/>
+        <w:numPr>
+          <w:ilvl w:val="0"/>
+          <w:numId w:val="0"/>
+        </w:numPr>
+        <w:ind w:hanging="360" w:start="360"/>
+        <w:rPr/>
+      </w:pPr>
+      <w:r>
+        <w:rPr/>
+      </w:r>
+    </w:p>
+    <w:p>
+      <w:pPr>
+        <w:pStyle w:val="References"/>
+        <w:numPr>
+          <w:ilvl w:val="0"/>
+          <w:numId w:val="0"/>
+        </w:numPr>
+        <w:ind w:hanging="360" w:start="360"/>
+        <w:rPr/>
+      </w:pPr>
+      <w:r>
+        <w:rPr/>
+      </w:r>
+    </w:p>
+    <w:p>
+      <w:pPr>
+        <w:pStyle w:val="References"/>
+        <w:numPr>
+          <w:ilvl w:val="0"/>
+          <w:numId w:val="0"/>
+        </w:numPr>
+        <w:ind w:hanging="360" w:start="360"/>
+        <w:rPr/>
+      </w:pPr>
+      <w:r>
+        <w:rPr/>
+      </w:r>
+    </w:p>
+    <w:p>
+      <w:pPr>
+        <w:pStyle w:val="References"/>
+        <w:numPr>
+          <w:ilvl w:val="0"/>
+          <w:numId w:val="0"/>
+        </w:numPr>
+        <w:ind w:hanging="360" w:start="360"/>
+        <w:rPr/>
+      </w:pPr>
+      <w:r>
+        <w:rPr/>
+      </w:r>
+    </w:p>
+    <w:p>
+      <w:pPr>
+        <w:pStyle w:val="References"/>
+        <w:numPr>
+          <w:ilvl w:val="0"/>
+          <w:numId w:val="0"/>
+        </w:numPr>
+        <w:ind w:hanging="360" w:start="360"/>
+        <w:rPr/>
+      </w:pPr>
+      <w:r>
+        <w:rPr/>
+      </w:r>
+    </w:p>
+    <w:p>
+      <w:pPr>
+        <w:pStyle w:val="References"/>
+        <w:numPr>
+          <w:ilvl w:val="0"/>
+          <w:numId w:val="0"/>
+        </w:numPr>
+        <w:ind w:hanging="360" w:start="360"/>
+        <w:rPr/>
+      </w:pPr>
+      <w:r>
+        <w:rPr/>
+      </w:r>
+    </w:p>
+    <w:p>
+      <w:pPr>
+        <w:pStyle w:val="References"/>
+        <w:numPr>
+          <w:ilvl w:val="0"/>
+          <w:numId w:val="0"/>
+        </w:numPr>
+        <w:ind w:hanging="360" w:start="360"/>
+        <w:rPr/>
+      </w:pPr>
+      <w:r>
+        <w:rPr/>
+      </w:r>
+    </w:p>
+    <w:p>
+      <w:pPr>
+        <w:pStyle w:val="References"/>
+        <w:numPr>
+          <w:ilvl w:val="0"/>
+          <w:numId w:val="0"/>
+        </w:numPr>
+        <w:ind w:hanging="360" w:start="360"/>
+        <w:rPr/>
+      </w:pPr>
+      <w:r>
+        <w:rPr/>
+      </w:r>
+    </w:p>
+    <w:p>
+      <w:pPr>
+        <w:pStyle w:val="References"/>
+        <w:numPr>
+          <w:ilvl w:val="0"/>
+          <w:numId w:val="0"/>
+        </w:numPr>
+        <w:ind w:hanging="360" w:start="360"/>
+        <w:rPr/>
+      </w:pPr>
+      <w:r>
+        <w:rPr/>
+      </w:r>
+    </w:p>
+    <w:p>
+      <w:pPr>
+        <w:pStyle w:val="References"/>
+        <w:numPr>
+          <w:ilvl w:val="0"/>
+          <w:numId w:val="0"/>
+        </w:numPr>
+        <w:spacing w:lineRule="auto" w:line="240" w:before="0" w:after="50"/>
         <w:ind w:hanging="360" w:start="360"/>
         <w:jc w:val="center"/>
         <w:rPr>
@@ -2797,40 +3960,7 @@
         </w:rPr>
       </w:pPr>
       <w:r>
-        <w:rPr>
-          <w:rFonts w:eastAsia="SimSun"/>
-          <w:b/>
-          <w:color w:val="FF0000"/>
-          <w:spacing w:val="-1"/>
-          <w:sz w:val="20"/>
-          <w:szCs w:val="20"/>
-          <w:lang w:val="x-none" w:eastAsia="x-none"/>
-        </w:rPr>
-        <w:t xml:space="preserve">IEEE conference templates contain guidance text for composing and formatting conference papers. Please ensure that all template text is removed from your conference paper prior to submission to the conference. Failure to remove template text from your paper </w:t>
-      </w:r>
-      <w:r>
-        <w:rPr>
-          <w:rFonts w:eastAsia="SimSun"/>
-          <w:b/>
-          <w:color w:val="FF0000"/>
-          <w:spacing w:val="-1"/>
-          <w:sz w:val="20"/>
-          <w:szCs w:val="20"/>
-          <w:lang w:eastAsia="x-none"/>
-        </w:rPr>
-        <w:t>may</w:t>
-      </w:r>
-      <w:r>
-        <w:rPr>
-          <w:rFonts w:eastAsia="SimSun"/>
-          <w:b/>
-          <w:color w:val="FF0000"/>
-          <w:spacing w:val="-1"/>
-          <w:sz w:val="20"/>
-          <w:szCs w:val="20"/>
-          <w:lang w:val="x-none" w:eastAsia="x-none"/>
-        </w:rPr>
-        <w:t xml:space="preserve"> result in your paper not being published.</w:t>
+        <w:rPr/>
       </w:r>
     </w:p>
     <w:p>
@@ -2846,19 +3976,11 @@
         </w:sectPr>
       </w:pPr>
     </w:p>
-    <w:p>
-      <w:pPr>
-        <w:pStyle w:val="Normal"/>
-        <w:rPr/>
-      </w:pPr>
-      <w:r>
-        <w:rPr/>
-      </w:r>
-    </w:p>
     <w:sectPr>
       <w:type w:val="continuous"/>
       <w:pgSz w:w="11906" w:h="16838"/>
       <w:pgMar w:left="893" w:right="893" w:gutter="0" w:header="0" w:top="540" w:footer="0" w:bottom="1440"/>
+      <w:pgNumType w:fmt="decimal"/>
       <w:formProt w:val="false"/>
       <w:textDirection w:val="lrTb"/>
       <w:docGrid w:type="default" w:linePitch="360" w:charSpace="8192"/>

</xml_diff>